<commit_message>
Ejercicio 2 práctica 2
</commit_message>
<xml_diff>
--- a/P02/Practica2.docx
+++ b/P02/Practica2.docx
@@ -117,7 +117,17 @@
           <w:sz w:val="22"/>
           <w:szCs w:val="22"/>
         </w:rPr>
-        <w:t xml:space="preserve">Ejercicio 1 </w:t>
+        <w:t>E</w:t>
+      </w:r>
+      <w:r>
+        <w:rPr>
+          <w:rFonts w:ascii="Arial" w:hAnsi="Arial"/>
+          <w:b/>
+          <w:bCs/>
+          <w:sz w:val="22"/>
+          <w:szCs w:val="22"/>
+        </w:rPr>
+        <w:t xml:space="preserve">jercicio 1 </w:t>
       </w:r>
     </w:p>
     <w:p>
@@ -831,18 +841,7 @@
           <w:szCs w:val="22"/>
           <w:u w:val="none"/>
         </w:rPr>
-        <w:t xml:space="preserve"> </w:t>
-      </w:r>
-      <w:r>
-        <w:rPr>
-          <w:rFonts w:ascii="Arial" w:hAnsi="Arial"/>
-          <w:b w:val="false"/>
-          <w:bCs w:val="false"/>
-          <w:sz w:val="22"/>
-          <w:szCs w:val="22"/>
-          <w:u w:val="none"/>
-        </w:rPr>
-        <w:t>1 – 2 – 3 – 4 – 12</w:t>
+        <w:t xml:space="preserve"> 1 – 2 – 3 – 4 – 12</w:t>
       </w:r>
     </w:p>
     <w:p>
@@ -1106,10 +1105,10 @@
         <w:jc w:val="left"/>
         <w:tblInd w:w="0" w:type="dxa"/>
         <w:tblBorders>
-          <w:top w:val="single" w:sz="4" w:space="0" w:color="000000"/>
-          <w:left w:val="single" w:sz="4" w:space="0" w:color="000000"/>
-          <w:bottom w:val="single" w:sz="4" w:space="0" w:color="000000"/>
-          <w:insideH w:val="single" w:sz="4" w:space="0" w:color="000000"/>
+          <w:top w:val="single" w:sz="4" w:space="0" w:color="000001"/>
+          <w:left w:val="single" w:sz="4" w:space="0" w:color="000001"/>
+          <w:bottom w:val="single" w:sz="4" w:space="0" w:color="000001"/>
+          <w:insideH w:val="single" w:sz="4" w:space="0" w:color="000001"/>
         </w:tblBorders>
         <w:tblCellMar>
           <w:top w:w="55" w:type="dxa"/>
@@ -1122,9 +1121,9 @@
         <w:gridCol w:w="1606"/>
         <w:gridCol w:w="1606"/>
         <w:gridCol w:w="1606"/>
-        <w:gridCol w:w="1607"/>
+        <w:gridCol w:w="1605"/>
         <w:gridCol w:w="1606"/>
-        <w:gridCol w:w="1607"/>
+        <w:gridCol w:w="1608"/>
       </w:tblGrid>
       <w:tr>
         <w:trPr/>
@@ -1132,10 +1131,10 @@
           <w:tcPr>
             <w:tcW w:w="1606" w:type="dxa"/>
             <w:tcBorders>
-              <w:top w:val="single" w:sz="4" w:space="0" w:color="000000"/>
-              <w:left w:val="single" w:sz="4" w:space="0" w:color="000000"/>
-              <w:bottom w:val="single" w:sz="4" w:space="0" w:color="000000"/>
-              <w:insideH w:val="single" w:sz="4" w:space="0" w:color="000000"/>
+              <w:top w:val="single" w:sz="4" w:space="0" w:color="000001"/>
+              <w:left w:val="single" w:sz="4" w:space="0" w:color="000001"/>
+              <w:bottom w:val="single" w:sz="4" w:space="0" w:color="000001"/>
+              <w:insideH w:val="single" w:sz="4" w:space="0" w:color="000001"/>
             </w:tcBorders>
             <w:shd w:fill="B2B2B2" w:val="clear"/>
           </w:tcPr>
@@ -1184,10 +1183,10 @@
           <w:tcPr>
             <w:tcW w:w="1606" w:type="dxa"/>
             <w:tcBorders>
-              <w:top w:val="single" w:sz="4" w:space="0" w:color="000000"/>
-              <w:left w:val="single" w:sz="4" w:space="0" w:color="000000"/>
-              <w:bottom w:val="single" w:sz="4" w:space="0" w:color="000000"/>
-              <w:insideH w:val="single" w:sz="4" w:space="0" w:color="000000"/>
+              <w:top w:val="single" w:sz="4" w:space="0" w:color="000001"/>
+              <w:left w:val="single" w:sz="4" w:space="0" w:color="000001"/>
+              <w:bottom w:val="single" w:sz="4" w:space="0" w:color="000001"/>
+              <w:insideH w:val="single" w:sz="4" w:space="0" w:color="000001"/>
             </w:tcBorders>
             <w:shd w:fill="B2B2B2" w:val="clear"/>
           </w:tcPr>
@@ -1236,10 +1235,10 @@
           <w:tcPr>
             <w:tcW w:w="1606" w:type="dxa"/>
             <w:tcBorders>
-              <w:top w:val="single" w:sz="4" w:space="0" w:color="000000"/>
-              <w:left w:val="single" w:sz="4" w:space="0" w:color="000000"/>
-              <w:bottom w:val="single" w:sz="4" w:space="0" w:color="000000"/>
-              <w:insideH w:val="single" w:sz="4" w:space="0" w:color="000000"/>
+              <w:top w:val="single" w:sz="4" w:space="0" w:color="000001"/>
+              <w:left w:val="single" w:sz="4" w:space="0" w:color="000001"/>
+              <w:bottom w:val="single" w:sz="4" w:space="0" w:color="000001"/>
+              <w:insideH w:val="single" w:sz="4" w:space="0" w:color="000001"/>
             </w:tcBorders>
             <w:shd w:fill="B2B2B2" w:val="clear"/>
           </w:tcPr>
@@ -1286,12 +1285,12 @@
         </w:tc>
         <w:tc>
           <w:tcPr>
-            <w:tcW w:w="1607" w:type="dxa"/>
+            <w:tcW w:w="1605" w:type="dxa"/>
             <w:tcBorders>
-              <w:top w:val="single" w:sz="4" w:space="0" w:color="000000"/>
-              <w:left w:val="single" w:sz="4" w:space="0" w:color="000000"/>
-              <w:bottom w:val="single" w:sz="4" w:space="0" w:color="000000"/>
-              <w:insideH w:val="single" w:sz="4" w:space="0" w:color="000000"/>
+              <w:top w:val="single" w:sz="4" w:space="0" w:color="000001"/>
+              <w:left w:val="single" w:sz="4" w:space="0" w:color="000001"/>
+              <w:bottom w:val="single" w:sz="4" w:space="0" w:color="000001"/>
+              <w:insideH w:val="single" w:sz="4" w:space="0" w:color="000001"/>
             </w:tcBorders>
             <w:shd w:fill="B2B2B2" w:val="clear"/>
           </w:tcPr>
@@ -1340,10 +1339,10 @@
           <w:tcPr>
             <w:tcW w:w="1606" w:type="dxa"/>
             <w:tcBorders>
-              <w:top w:val="single" w:sz="4" w:space="0" w:color="000000"/>
-              <w:left w:val="single" w:sz="4" w:space="0" w:color="000000"/>
-              <w:bottom w:val="single" w:sz="4" w:space="0" w:color="000000"/>
-              <w:insideH w:val="single" w:sz="4" w:space="0" w:color="000000"/>
+              <w:top w:val="single" w:sz="4" w:space="0" w:color="000001"/>
+              <w:left w:val="single" w:sz="4" w:space="0" w:color="000001"/>
+              <w:bottom w:val="single" w:sz="4" w:space="0" w:color="000001"/>
+              <w:insideH w:val="single" w:sz="4" w:space="0" w:color="000001"/>
             </w:tcBorders>
             <w:shd w:fill="B2B2B2" w:val="clear"/>
           </w:tcPr>
@@ -1390,14 +1389,14 @@
         </w:tc>
         <w:tc>
           <w:tcPr>
-            <w:tcW w:w="1607" w:type="dxa"/>
+            <w:tcW w:w="1608" w:type="dxa"/>
             <w:tcBorders>
-              <w:top w:val="single" w:sz="4" w:space="0" w:color="000000"/>
-              <w:left w:val="single" w:sz="4" w:space="0" w:color="000000"/>
-              <w:bottom w:val="single" w:sz="4" w:space="0" w:color="000000"/>
-              <w:right w:val="single" w:sz="4" w:space="0" w:color="000000"/>
-              <w:insideH w:val="single" w:sz="4" w:space="0" w:color="000000"/>
-              <w:insideV w:val="single" w:sz="4" w:space="0" w:color="000000"/>
+              <w:top w:val="single" w:sz="4" w:space="0" w:color="000001"/>
+              <w:left w:val="single" w:sz="4" w:space="0" w:color="000001"/>
+              <w:bottom w:val="single" w:sz="4" w:space="0" w:color="000001"/>
+              <w:right w:val="single" w:sz="4" w:space="0" w:color="000001"/>
+              <w:insideH w:val="single" w:sz="4" w:space="0" w:color="000001"/>
+              <w:insideV w:val="single" w:sz="4" w:space="0" w:color="000001"/>
             </w:tcBorders>
             <w:shd w:fill="B2B2B2" w:val="clear"/>
           </w:tcPr>
@@ -1488,9 +1487,10 @@
           <w:tcPr>
             <w:tcW w:w="1606" w:type="dxa"/>
             <w:tcBorders>
-              <w:left w:val="single" w:sz="4" w:space="0" w:color="000000"/>
-              <w:bottom w:val="single" w:sz="4" w:space="0" w:color="000000"/>
-              <w:insideH w:val="single" w:sz="4" w:space="0" w:color="000000"/>
+              <w:top w:val="single" w:sz="4" w:space="0" w:color="000001"/>
+              <w:left w:val="single" w:sz="4" w:space="0" w:color="000001"/>
+              <w:bottom w:val="single" w:sz="4" w:space="0" w:color="000001"/>
+              <w:insideH w:val="single" w:sz="4" w:space="0" w:color="000001"/>
             </w:tcBorders>
             <w:shd w:fill="auto" w:val="clear"/>
           </w:tcPr>
@@ -1539,9 +1539,10 @@
           <w:tcPr>
             <w:tcW w:w="1606" w:type="dxa"/>
             <w:tcBorders>
-              <w:left w:val="single" w:sz="4" w:space="0" w:color="000000"/>
-              <w:bottom w:val="single" w:sz="4" w:space="0" w:color="000000"/>
-              <w:insideH w:val="single" w:sz="4" w:space="0" w:color="000000"/>
+              <w:top w:val="single" w:sz="4" w:space="0" w:color="000001"/>
+              <w:left w:val="single" w:sz="4" w:space="0" w:color="000001"/>
+              <w:bottom w:val="single" w:sz="4" w:space="0" w:color="000001"/>
+              <w:insideH w:val="single" w:sz="4" w:space="0" w:color="000001"/>
             </w:tcBorders>
             <w:shd w:fill="auto" w:val="clear"/>
           </w:tcPr>
@@ -1590,9 +1591,10 @@
           <w:tcPr>
             <w:tcW w:w="1606" w:type="dxa"/>
             <w:tcBorders>
-              <w:left w:val="single" w:sz="4" w:space="0" w:color="000000"/>
-              <w:bottom w:val="single" w:sz="4" w:space="0" w:color="000000"/>
-              <w:insideH w:val="single" w:sz="4" w:space="0" w:color="000000"/>
+              <w:top w:val="single" w:sz="4" w:space="0" w:color="000001"/>
+              <w:left w:val="single" w:sz="4" w:space="0" w:color="000001"/>
+              <w:bottom w:val="single" w:sz="4" w:space="0" w:color="000001"/>
+              <w:insideH w:val="single" w:sz="4" w:space="0" w:color="000001"/>
             </w:tcBorders>
             <w:shd w:fill="auto" w:val="clear"/>
           </w:tcPr>
@@ -1639,11 +1641,12 @@
         </w:tc>
         <w:tc>
           <w:tcPr>
-            <w:tcW w:w="1607" w:type="dxa"/>
+            <w:tcW w:w="1605" w:type="dxa"/>
             <w:tcBorders>
-              <w:left w:val="single" w:sz="4" w:space="0" w:color="000000"/>
-              <w:bottom w:val="single" w:sz="4" w:space="0" w:color="000000"/>
-              <w:insideH w:val="single" w:sz="4" w:space="0" w:color="000000"/>
+              <w:top w:val="single" w:sz="4" w:space="0" w:color="000001"/>
+              <w:left w:val="single" w:sz="4" w:space="0" w:color="000001"/>
+              <w:bottom w:val="single" w:sz="4" w:space="0" w:color="000001"/>
+              <w:insideH w:val="single" w:sz="4" w:space="0" w:color="000001"/>
             </w:tcBorders>
             <w:shd w:fill="auto" w:val="clear"/>
           </w:tcPr>
@@ -1692,9 +1695,10 @@
           <w:tcPr>
             <w:tcW w:w="1606" w:type="dxa"/>
             <w:tcBorders>
-              <w:left w:val="single" w:sz="4" w:space="0" w:color="000000"/>
-              <w:bottom w:val="single" w:sz="4" w:space="0" w:color="000000"/>
-              <w:insideH w:val="single" w:sz="4" w:space="0" w:color="000000"/>
+              <w:top w:val="single" w:sz="4" w:space="0" w:color="000001"/>
+              <w:left w:val="single" w:sz="4" w:space="0" w:color="000001"/>
+              <w:bottom w:val="single" w:sz="4" w:space="0" w:color="000001"/>
+              <w:insideH w:val="single" w:sz="4" w:space="0" w:color="000001"/>
             </w:tcBorders>
             <w:shd w:fill="auto" w:val="clear"/>
           </w:tcPr>
@@ -1741,13 +1745,14 @@
         </w:tc>
         <w:tc>
           <w:tcPr>
-            <w:tcW w:w="1607" w:type="dxa"/>
+            <w:tcW w:w="1608" w:type="dxa"/>
             <w:tcBorders>
-              <w:left w:val="single" w:sz="4" w:space="0" w:color="000000"/>
-              <w:bottom w:val="single" w:sz="4" w:space="0" w:color="000000"/>
-              <w:right w:val="single" w:sz="4" w:space="0" w:color="000000"/>
-              <w:insideH w:val="single" w:sz="4" w:space="0" w:color="000000"/>
-              <w:insideV w:val="single" w:sz="4" w:space="0" w:color="000000"/>
+              <w:top w:val="single" w:sz="4" w:space="0" w:color="000001"/>
+              <w:left w:val="single" w:sz="4" w:space="0" w:color="000001"/>
+              <w:bottom w:val="single" w:sz="4" w:space="0" w:color="000001"/>
+              <w:right w:val="single" w:sz="4" w:space="0" w:color="000001"/>
+              <w:insideH w:val="single" w:sz="4" w:space="0" w:color="000001"/>
+              <w:insideV w:val="single" w:sz="4" w:space="0" w:color="000001"/>
             </w:tcBorders>
             <w:shd w:fill="auto" w:val="clear"/>
           </w:tcPr>
@@ -1798,9 +1803,10 @@
           <w:tcPr>
             <w:tcW w:w="1606" w:type="dxa"/>
             <w:tcBorders>
-              <w:left w:val="single" w:sz="4" w:space="0" w:color="000000"/>
-              <w:bottom w:val="single" w:sz="4" w:space="0" w:color="000000"/>
-              <w:insideH w:val="single" w:sz="4" w:space="0" w:color="000000"/>
+              <w:top w:val="single" w:sz="4" w:space="0" w:color="000001"/>
+              <w:left w:val="single" w:sz="4" w:space="0" w:color="000001"/>
+              <w:bottom w:val="single" w:sz="4" w:space="0" w:color="000001"/>
+              <w:insideH w:val="single" w:sz="4" w:space="0" w:color="000001"/>
             </w:tcBorders>
             <w:shd w:fill="auto" w:val="clear"/>
           </w:tcPr>
@@ -1849,9 +1855,10 @@
           <w:tcPr>
             <w:tcW w:w="1606" w:type="dxa"/>
             <w:tcBorders>
-              <w:left w:val="single" w:sz="4" w:space="0" w:color="000000"/>
-              <w:bottom w:val="single" w:sz="4" w:space="0" w:color="000000"/>
-              <w:insideH w:val="single" w:sz="4" w:space="0" w:color="000000"/>
+              <w:top w:val="single" w:sz="4" w:space="0" w:color="000001"/>
+              <w:left w:val="single" w:sz="4" w:space="0" w:color="000001"/>
+              <w:bottom w:val="single" w:sz="4" w:space="0" w:color="000001"/>
+              <w:insideH w:val="single" w:sz="4" w:space="0" w:color="000001"/>
             </w:tcBorders>
             <w:shd w:fill="auto" w:val="clear"/>
           </w:tcPr>
@@ -1900,9 +1907,10 @@
           <w:tcPr>
             <w:tcW w:w="1606" w:type="dxa"/>
             <w:tcBorders>
-              <w:left w:val="single" w:sz="4" w:space="0" w:color="000000"/>
-              <w:bottom w:val="single" w:sz="4" w:space="0" w:color="000000"/>
-              <w:insideH w:val="single" w:sz="4" w:space="0" w:color="000000"/>
+              <w:top w:val="single" w:sz="4" w:space="0" w:color="000001"/>
+              <w:left w:val="single" w:sz="4" w:space="0" w:color="000001"/>
+              <w:bottom w:val="single" w:sz="4" w:space="0" w:color="000001"/>
+              <w:insideH w:val="single" w:sz="4" w:space="0" w:color="000001"/>
             </w:tcBorders>
             <w:shd w:fill="auto" w:val="clear"/>
           </w:tcPr>
@@ -1949,11 +1957,12 @@
         </w:tc>
         <w:tc>
           <w:tcPr>
-            <w:tcW w:w="1607" w:type="dxa"/>
+            <w:tcW w:w="1605" w:type="dxa"/>
             <w:tcBorders>
-              <w:left w:val="single" w:sz="4" w:space="0" w:color="000000"/>
-              <w:bottom w:val="single" w:sz="4" w:space="0" w:color="000000"/>
-              <w:insideH w:val="single" w:sz="4" w:space="0" w:color="000000"/>
+              <w:top w:val="single" w:sz="4" w:space="0" w:color="000001"/>
+              <w:left w:val="single" w:sz="4" w:space="0" w:color="000001"/>
+              <w:bottom w:val="single" w:sz="4" w:space="0" w:color="000001"/>
+              <w:insideH w:val="single" w:sz="4" w:space="0" w:color="000001"/>
             </w:tcBorders>
             <w:shd w:fill="auto" w:val="clear"/>
           </w:tcPr>
@@ -2002,9 +2011,10 @@
           <w:tcPr>
             <w:tcW w:w="1606" w:type="dxa"/>
             <w:tcBorders>
-              <w:left w:val="single" w:sz="4" w:space="0" w:color="000000"/>
-              <w:bottom w:val="single" w:sz="4" w:space="0" w:color="000000"/>
-              <w:insideH w:val="single" w:sz="4" w:space="0" w:color="000000"/>
+              <w:top w:val="single" w:sz="4" w:space="0" w:color="000001"/>
+              <w:left w:val="single" w:sz="4" w:space="0" w:color="000001"/>
+              <w:bottom w:val="single" w:sz="4" w:space="0" w:color="000001"/>
+              <w:insideH w:val="single" w:sz="4" w:space="0" w:color="000001"/>
             </w:tcBorders>
             <w:shd w:fill="auto" w:val="clear"/>
           </w:tcPr>
@@ -2051,13 +2061,14 @@
         </w:tc>
         <w:tc>
           <w:tcPr>
-            <w:tcW w:w="1607" w:type="dxa"/>
+            <w:tcW w:w="1608" w:type="dxa"/>
             <w:tcBorders>
-              <w:left w:val="single" w:sz="4" w:space="0" w:color="000000"/>
-              <w:bottom w:val="single" w:sz="4" w:space="0" w:color="000000"/>
-              <w:right w:val="single" w:sz="4" w:space="0" w:color="000000"/>
-              <w:insideH w:val="single" w:sz="4" w:space="0" w:color="000000"/>
-              <w:insideV w:val="single" w:sz="4" w:space="0" w:color="000000"/>
+              <w:top w:val="single" w:sz="4" w:space="0" w:color="000001"/>
+              <w:left w:val="single" w:sz="4" w:space="0" w:color="000001"/>
+              <w:bottom w:val="single" w:sz="4" w:space="0" w:color="000001"/>
+              <w:right w:val="single" w:sz="4" w:space="0" w:color="000001"/>
+              <w:insideH w:val="single" w:sz="4" w:space="0" w:color="000001"/>
+              <w:insideV w:val="single" w:sz="4" w:space="0" w:color="000001"/>
             </w:tcBorders>
             <w:shd w:fill="auto" w:val="clear"/>
           </w:tcPr>
@@ -2108,9 +2119,10 @@
           <w:tcPr>
             <w:tcW w:w="1606" w:type="dxa"/>
             <w:tcBorders>
-              <w:left w:val="single" w:sz="4" w:space="0" w:color="000000"/>
-              <w:bottom w:val="single" w:sz="4" w:space="0" w:color="000000"/>
-              <w:insideH w:val="single" w:sz="4" w:space="0" w:color="000000"/>
+              <w:top w:val="single" w:sz="4" w:space="0" w:color="000001"/>
+              <w:left w:val="single" w:sz="4" w:space="0" w:color="000001"/>
+              <w:bottom w:val="single" w:sz="4" w:space="0" w:color="000001"/>
+              <w:insideH w:val="single" w:sz="4" w:space="0" w:color="000001"/>
             </w:tcBorders>
             <w:shd w:fill="auto" w:val="clear"/>
           </w:tcPr>
@@ -2159,9 +2171,10 @@
           <w:tcPr>
             <w:tcW w:w="1606" w:type="dxa"/>
             <w:tcBorders>
-              <w:left w:val="single" w:sz="4" w:space="0" w:color="000000"/>
-              <w:bottom w:val="single" w:sz="4" w:space="0" w:color="000000"/>
-              <w:insideH w:val="single" w:sz="4" w:space="0" w:color="000000"/>
+              <w:top w:val="single" w:sz="4" w:space="0" w:color="000001"/>
+              <w:left w:val="single" w:sz="4" w:space="0" w:color="000001"/>
+              <w:bottom w:val="single" w:sz="4" w:space="0" w:color="000001"/>
+              <w:insideH w:val="single" w:sz="4" w:space="0" w:color="000001"/>
             </w:tcBorders>
             <w:shd w:fill="auto" w:val="clear"/>
           </w:tcPr>
@@ -2210,9 +2223,10 @@
           <w:tcPr>
             <w:tcW w:w="1606" w:type="dxa"/>
             <w:tcBorders>
-              <w:left w:val="single" w:sz="4" w:space="0" w:color="000000"/>
-              <w:bottom w:val="single" w:sz="4" w:space="0" w:color="000000"/>
-              <w:insideH w:val="single" w:sz="4" w:space="0" w:color="000000"/>
+              <w:top w:val="single" w:sz="4" w:space="0" w:color="000001"/>
+              <w:left w:val="single" w:sz="4" w:space="0" w:color="000001"/>
+              <w:bottom w:val="single" w:sz="4" w:space="0" w:color="000001"/>
+              <w:insideH w:val="single" w:sz="4" w:space="0" w:color="000001"/>
             </w:tcBorders>
             <w:shd w:fill="auto" w:val="clear"/>
           </w:tcPr>
@@ -2259,11 +2273,12 @@
         </w:tc>
         <w:tc>
           <w:tcPr>
-            <w:tcW w:w="1607" w:type="dxa"/>
+            <w:tcW w:w="1605" w:type="dxa"/>
             <w:tcBorders>
-              <w:left w:val="single" w:sz="4" w:space="0" w:color="000000"/>
-              <w:bottom w:val="single" w:sz="4" w:space="0" w:color="000000"/>
-              <w:insideH w:val="single" w:sz="4" w:space="0" w:color="000000"/>
+              <w:top w:val="single" w:sz="4" w:space="0" w:color="000001"/>
+              <w:left w:val="single" w:sz="4" w:space="0" w:color="000001"/>
+              <w:bottom w:val="single" w:sz="4" w:space="0" w:color="000001"/>
+              <w:insideH w:val="single" w:sz="4" w:space="0" w:color="000001"/>
             </w:tcBorders>
             <w:shd w:fill="auto" w:val="clear"/>
           </w:tcPr>
@@ -2312,9 +2327,10 @@
           <w:tcPr>
             <w:tcW w:w="1606" w:type="dxa"/>
             <w:tcBorders>
-              <w:left w:val="single" w:sz="4" w:space="0" w:color="000000"/>
-              <w:bottom w:val="single" w:sz="4" w:space="0" w:color="000000"/>
-              <w:insideH w:val="single" w:sz="4" w:space="0" w:color="000000"/>
+              <w:top w:val="single" w:sz="4" w:space="0" w:color="000001"/>
+              <w:left w:val="single" w:sz="4" w:space="0" w:color="000001"/>
+              <w:bottom w:val="single" w:sz="4" w:space="0" w:color="000001"/>
+              <w:insideH w:val="single" w:sz="4" w:space="0" w:color="000001"/>
             </w:tcBorders>
             <w:shd w:fill="auto" w:val="clear"/>
           </w:tcPr>
@@ -2361,13 +2377,14 @@
         </w:tc>
         <w:tc>
           <w:tcPr>
-            <w:tcW w:w="1607" w:type="dxa"/>
+            <w:tcW w:w="1608" w:type="dxa"/>
             <w:tcBorders>
-              <w:left w:val="single" w:sz="4" w:space="0" w:color="000000"/>
-              <w:bottom w:val="single" w:sz="4" w:space="0" w:color="000000"/>
-              <w:right w:val="single" w:sz="4" w:space="0" w:color="000000"/>
-              <w:insideH w:val="single" w:sz="4" w:space="0" w:color="000000"/>
-              <w:insideV w:val="single" w:sz="4" w:space="0" w:color="000000"/>
+              <w:top w:val="single" w:sz="4" w:space="0" w:color="000001"/>
+              <w:left w:val="single" w:sz="4" w:space="0" w:color="000001"/>
+              <w:bottom w:val="single" w:sz="4" w:space="0" w:color="000001"/>
+              <w:right w:val="single" w:sz="4" w:space="0" w:color="000001"/>
+              <w:insideH w:val="single" w:sz="4" w:space="0" w:color="000001"/>
+              <w:insideV w:val="single" w:sz="4" w:space="0" w:color="000001"/>
             </w:tcBorders>
             <w:shd w:fill="auto" w:val="clear"/>
           </w:tcPr>
@@ -2418,9 +2435,10 @@
           <w:tcPr>
             <w:tcW w:w="1606" w:type="dxa"/>
             <w:tcBorders>
-              <w:left w:val="single" w:sz="4" w:space="0" w:color="000000"/>
-              <w:bottom w:val="single" w:sz="4" w:space="0" w:color="000000"/>
-              <w:insideH w:val="single" w:sz="4" w:space="0" w:color="000000"/>
+              <w:top w:val="single" w:sz="4" w:space="0" w:color="000001"/>
+              <w:left w:val="single" w:sz="4" w:space="0" w:color="000001"/>
+              <w:bottom w:val="single" w:sz="4" w:space="0" w:color="000001"/>
+              <w:insideH w:val="single" w:sz="4" w:space="0" w:color="000001"/>
             </w:tcBorders>
             <w:shd w:fill="auto" w:val="clear"/>
           </w:tcPr>
@@ -2469,9 +2487,10 @@
           <w:tcPr>
             <w:tcW w:w="1606" w:type="dxa"/>
             <w:tcBorders>
-              <w:left w:val="single" w:sz="4" w:space="0" w:color="000000"/>
-              <w:bottom w:val="single" w:sz="4" w:space="0" w:color="000000"/>
-              <w:insideH w:val="single" w:sz="4" w:space="0" w:color="000000"/>
+              <w:top w:val="single" w:sz="4" w:space="0" w:color="000001"/>
+              <w:left w:val="single" w:sz="4" w:space="0" w:color="000001"/>
+              <w:bottom w:val="single" w:sz="4" w:space="0" w:color="000001"/>
+              <w:insideH w:val="single" w:sz="4" w:space="0" w:color="000001"/>
             </w:tcBorders>
             <w:shd w:fill="auto" w:val="clear"/>
           </w:tcPr>
@@ -2520,9 +2539,10 @@
           <w:tcPr>
             <w:tcW w:w="1606" w:type="dxa"/>
             <w:tcBorders>
-              <w:left w:val="single" w:sz="4" w:space="0" w:color="000000"/>
-              <w:bottom w:val="single" w:sz="4" w:space="0" w:color="000000"/>
-              <w:insideH w:val="single" w:sz="4" w:space="0" w:color="000000"/>
+              <w:top w:val="single" w:sz="4" w:space="0" w:color="000001"/>
+              <w:left w:val="single" w:sz="4" w:space="0" w:color="000001"/>
+              <w:bottom w:val="single" w:sz="4" w:space="0" w:color="000001"/>
+              <w:insideH w:val="single" w:sz="4" w:space="0" w:color="000001"/>
             </w:tcBorders>
             <w:shd w:fill="auto" w:val="clear"/>
           </w:tcPr>
@@ -2569,11 +2589,12 @@
         </w:tc>
         <w:tc>
           <w:tcPr>
-            <w:tcW w:w="1607" w:type="dxa"/>
+            <w:tcW w:w="1605" w:type="dxa"/>
             <w:tcBorders>
-              <w:left w:val="single" w:sz="4" w:space="0" w:color="000000"/>
-              <w:bottom w:val="single" w:sz="4" w:space="0" w:color="000000"/>
-              <w:insideH w:val="single" w:sz="4" w:space="0" w:color="000000"/>
+              <w:top w:val="single" w:sz="4" w:space="0" w:color="000001"/>
+              <w:left w:val="single" w:sz="4" w:space="0" w:color="000001"/>
+              <w:bottom w:val="single" w:sz="4" w:space="0" w:color="000001"/>
+              <w:insideH w:val="single" w:sz="4" w:space="0" w:color="000001"/>
             </w:tcBorders>
             <w:shd w:fill="auto" w:val="clear"/>
           </w:tcPr>
@@ -2622,9 +2643,10 @@
           <w:tcPr>
             <w:tcW w:w="1606" w:type="dxa"/>
             <w:tcBorders>
-              <w:left w:val="single" w:sz="4" w:space="0" w:color="000000"/>
-              <w:bottom w:val="single" w:sz="4" w:space="0" w:color="000000"/>
-              <w:insideH w:val="single" w:sz="4" w:space="0" w:color="000000"/>
+              <w:top w:val="single" w:sz="4" w:space="0" w:color="000001"/>
+              <w:left w:val="single" w:sz="4" w:space="0" w:color="000001"/>
+              <w:bottom w:val="single" w:sz="4" w:space="0" w:color="000001"/>
+              <w:insideH w:val="single" w:sz="4" w:space="0" w:color="000001"/>
             </w:tcBorders>
             <w:shd w:fill="auto" w:val="clear"/>
           </w:tcPr>
@@ -2671,13 +2693,14 @@
         </w:tc>
         <w:tc>
           <w:tcPr>
-            <w:tcW w:w="1607" w:type="dxa"/>
+            <w:tcW w:w="1608" w:type="dxa"/>
             <w:tcBorders>
-              <w:left w:val="single" w:sz="4" w:space="0" w:color="000000"/>
-              <w:bottom w:val="single" w:sz="4" w:space="0" w:color="000000"/>
-              <w:right w:val="single" w:sz="4" w:space="0" w:color="000000"/>
-              <w:insideH w:val="single" w:sz="4" w:space="0" w:color="000000"/>
-              <w:insideV w:val="single" w:sz="4" w:space="0" w:color="000000"/>
+              <w:top w:val="single" w:sz="4" w:space="0" w:color="000001"/>
+              <w:left w:val="single" w:sz="4" w:space="0" w:color="000001"/>
+              <w:bottom w:val="single" w:sz="4" w:space="0" w:color="000001"/>
+              <w:right w:val="single" w:sz="4" w:space="0" w:color="000001"/>
+              <w:insideH w:val="single" w:sz="4" w:space="0" w:color="000001"/>
+              <w:insideV w:val="single" w:sz="4" w:space="0" w:color="000001"/>
             </w:tcBorders>
             <w:shd w:fill="auto" w:val="clear"/>
           </w:tcPr>
@@ -2728,9 +2751,10 @@
           <w:tcPr>
             <w:tcW w:w="1606" w:type="dxa"/>
             <w:tcBorders>
-              <w:left w:val="single" w:sz="4" w:space="0" w:color="000000"/>
-              <w:bottom w:val="single" w:sz="4" w:space="0" w:color="000000"/>
-              <w:insideH w:val="single" w:sz="4" w:space="0" w:color="000000"/>
+              <w:top w:val="single" w:sz="4" w:space="0" w:color="000001"/>
+              <w:left w:val="single" w:sz="4" w:space="0" w:color="000001"/>
+              <w:bottom w:val="single" w:sz="4" w:space="0" w:color="000001"/>
+              <w:insideH w:val="single" w:sz="4" w:space="0" w:color="000001"/>
             </w:tcBorders>
             <w:shd w:fill="auto" w:val="clear"/>
           </w:tcPr>
@@ -2779,9 +2803,10 @@
           <w:tcPr>
             <w:tcW w:w="1606" w:type="dxa"/>
             <w:tcBorders>
-              <w:left w:val="single" w:sz="4" w:space="0" w:color="000000"/>
-              <w:bottom w:val="single" w:sz="4" w:space="0" w:color="000000"/>
-              <w:insideH w:val="single" w:sz="4" w:space="0" w:color="000000"/>
+              <w:top w:val="single" w:sz="4" w:space="0" w:color="000001"/>
+              <w:left w:val="single" w:sz="4" w:space="0" w:color="000001"/>
+              <w:bottom w:val="single" w:sz="4" w:space="0" w:color="000001"/>
+              <w:insideH w:val="single" w:sz="4" w:space="0" w:color="000001"/>
             </w:tcBorders>
             <w:shd w:fill="auto" w:val="clear"/>
           </w:tcPr>
@@ -2830,9 +2855,10 @@
           <w:tcPr>
             <w:tcW w:w="1606" w:type="dxa"/>
             <w:tcBorders>
-              <w:left w:val="single" w:sz="4" w:space="0" w:color="000000"/>
-              <w:bottom w:val="single" w:sz="4" w:space="0" w:color="000000"/>
-              <w:insideH w:val="single" w:sz="4" w:space="0" w:color="000000"/>
+              <w:top w:val="single" w:sz="4" w:space="0" w:color="000001"/>
+              <w:left w:val="single" w:sz="4" w:space="0" w:color="000001"/>
+              <w:bottom w:val="single" w:sz="4" w:space="0" w:color="000001"/>
+              <w:insideH w:val="single" w:sz="4" w:space="0" w:color="000001"/>
             </w:tcBorders>
             <w:shd w:fill="auto" w:val="clear"/>
           </w:tcPr>
@@ -2879,11 +2905,12 @@
         </w:tc>
         <w:tc>
           <w:tcPr>
-            <w:tcW w:w="1607" w:type="dxa"/>
+            <w:tcW w:w="1605" w:type="dxa"/>
             <w:tcBorders>
-              <w:left w:val="single" w:sz="4" w:space="0" w:color="000000"/>
-              <w:bottom w:val="single" w:sz="4" w:space="0" w:color="000000"/>
-              <w:insideH w:val="single" w:sz="4" w:space="0" w:color="000000"/>
+              <w:top w:val="single" w:sz="4" w:space="0" w:color="000001"/>
+              <w:left w:val="single" w:sz="4" w:space="0" w:color="000001"/>
+              <w:bottom w:val="single" w:sz="4" w:space="0" w:color="000001"/>
+              <w:insideH w:val="single" w:sz="4" w:space="0" w:color="000001"/>
             </w:tcBorders>
             <w:shd w:fill="auto" w:val="clear"/>
           </w:tcPr>
@@ -2932,9 +2959,10 @@
           <w:tcPr>
             <w:tcW w:w="1606" w:type="dxa"/>
             <w:tcBorders>
-              <w:left w:val="single" w:sz="4" w:space="0" w:color="000000"/>
-              <w:bottom w:val="single" w:sz="4" w:space="0" w:color="000000"/>
-              <w:insideH w:val="single" w:sz="4" w:space="0" w:color="000000"/>
+              <w:top w:val="single" w:sz="4" w:space="0" w:color="000001"/>
+              <w:left w:val="single" w:sz="4" w:space="0" w:color="000001"/>
+              <w:bottom w:val="single" w:sz="4" w:space="0" w:color="000001"/>
+              <w:insideH w:val="single" w:sz="4" w:space="0" w:color="000001"/>
             </w:tcBorders>
             <w:shd w:fill="auto" w:val="clear"/>
           </w:tcPr>
@@ -2981,13 +3009,14 @@
         </w:tc>
         <w:tc>
           <w:tcPr>
-            <w:tcW w:w="1607" w:type="dxa"/>
+            <w:tcW w:w="1608" w:type="dxa"/>
             <w:tcBorders>
-              <w:left w:val="single" w:sz="4" w:space="0" w:color="000000"/>
-              <w:bottom w:val="single" w:sz="4" w:space="0" w:color="000000"/>
-              <w:right w:val="single" w:sz="4" w:space="0" w:color="000000"/>
-              <w:insideH w:val="single" w:sz="4" w:space="0" w:color="000000"/>
-              <w:insideV w:val="single" w:sz="4" w:space="0" w:color="000000"/>
+              <w:top w:val="single" w:sz="4" w:space="0" w:color="000001"/>
+              <w:left w:val="single" w:sz="4" w:space="0" w:color="000001"/>
+              <w:bottom w:val="single" w:sz="4" w:space="0" w:color="000001"/>
+              <w:right w:val="single" w:sz="4" w:space="0" w:color="000001"/>
+              <w:insideH w:val="single" w:sz="4" w:space="0" w:color="000001"/>
+              <w:insideV w:val="single" w:sz="4" w:space="0" w:color="000001"/>
             </w:tcBorders>
             <w:shd w:fill="auto" w:val="clear"/>
           </w:tcPr>
@@ -3037,23 +3066,884 @@
       <w:pPr>
         <w:pStyle w:val="Normal"/>
         <w:jc w:val="left"/>
-        <w:rPr>
-          <w:rFonts w:ascii="Arial" w:hAnsi="Arial"/>
-          <w:b w:val="false"/>
+        <w:rPr/>
+      </w:pPr>
+      <w:r>
+        <w:rPr/>
+      </w:r>
+    </w:p>
+    <w:p>
+      <w:pPr>
+        <w:pStyle w:val="Normal"/>
+        <w:jc w:val="left"/>
+        <w:rPr/>
+      </w:pPr>
+      <w:r>
+        <w:rPr/>
+      </w:r>
+    </w:p>
+    <w:p>
+      <w:pPr>
+        <w:pStyle w:val="Normal"/>
+        <w:jc w:val="left"/>
+        <w:rPr/>
+      </w:pPr>
+      <w:r>
+        <w:rPr/>
+      </w:r>
+    </w:p>
+    <w:p>
+      <w:pPr>
+        <w:pStyle w:val="Normal"/>
+        <w:jc w:val="left"/>
+        <w:rPr/>
+      </w:pPr>
+      <w:r>
+        <w:rPr/>
+      </w:r>
+    </w:p>
+    <w:p>
+      <w:pPr>
+        <w:pStyle w:val="Normal"/>
+        <w:jc w:val="left"/>
+        <w:rPr>
+          <w:b/>
+          <w:b/>
+          <w:bCs/>
+          <w:u w:val="none"/>
+        </w:rPr>
+      </w:pPr>
+      <w:r>
+        <w:rPr>
+          <w:b/>
+          <w:bCs/>
+          <w:u w:val="none"/>
+        </w:rPr>
+        <w:t>Ejercicio 2</w:t>
+      </w:r>
+    </w:p>
+    <w:p>
+      <w:pPr>
+        <w:pStyle w:val="Normal"/>
+        <w:jc w:val="left"/>
+        <w:rPr>
+          <w:b/>
+          <w:b/>
+          <w:bCs/>
+          <w:u w:val="none"/>
+        </w:rPr>
+      </w:pPr>
+      <w:r>
+        <w:rPr>
+          <w:b/>
+          <w:bCs/>
+          <w:u w:val="none"/>
+        </w:rPr>
+        <w:drawing>
+          <wp:anchor behindDoc="0" distT="0" distB="0" distL="0" distR="0" simplePos="0" locked="0" layoutInCell="1" allowOverlap="1" relativeHeight="3">
+            <wp:simplePos x="0" y="0"/>
+            <wp:positionH relativeFrom="column">
+              <wp:posOffset>706120</wp:posOffset>
+            </wp:positionH>
+            <wp:positionV relativeFrom="paragraph">
+              <wp:posOffset>128270</wp:posOffset>
+            </wp:positionV>
+            <wp:extent cx="4708525" cy="4628515"/>
+            <wp:effectExtent l="0" t="0" r="0" b="0"/>
+            <wp:wrapSquare wrapText="largest"/>
+            <wp:docPr id="2" name="Image2" descr=""/>
+            <wp:cNvGraphicFramePr>
+              <a:graphicFrameLocks xmlns:a="http://schemas.openxmlformats.org/drawingml/2006/main" noChangeAspect="1"/>
+            </wp:cNvGraphicFramePr>
+            <a:graphic xmlns:a="http://schemas.openxmlformats.org/drawingml/2006/main">
+              <a:graphicData uri="http://schemas.openxmlformats.org/drawingml/2006/picture">
+                <pic:pic xmlns:pic="http://schemas.openxmlformats.org/drawingml/2006/picture">
+                  <pic:nvPicPr>
+                    <pic:cNvPr id="2" name="Image2" descr=""/>
+                    <pic:cNvPicPr>
+                      <a:picLocks noChangeAspect="1" noChangeArrowheads="1"/>
+                    </pic:cNvPicPr>
+                  </pic:nvPicPr>
+                  <pic:blipFill>
+                    <a:blip r:embed="rId3"/>
+                    <a:stretch>
+                      <a:fillRect/>
+                    </a:stretch>
+                  </pic:blipFill>
+                  <pic:spPr bwMode="auto">
+                    <a:xfrm>
+                      <a:off x="0" y="0"/>
+                      <a:ext cx="4708525" cy="4628515"/>
+                    </a:xfrm>
+                    <a:prstGeom prst="rect">
+                      <a:avLst/>
+                    </a:prstGeom>
+                  </pic:spPr>
+                </pic:pic>
+              </a:graphicData>
+            </a:graphic>
+          </wp:anchor>
+        </w:drawing>
+      </w:r>
+    </w:p>
+    <w:p>
+      <w:pPr>
+        <w:pStyle w:val="Normal"/>
+        <w:jc w:val="left"/>
+        <w:rPr>
+          <w:b/>
+          <w:b/>
+          <w:bCs/>
+          <w:u w:val="none"/>
+        </w:rPr>
+      </w:pPr>
+      <w:r>
+        <w:rPr>
+          <w:b/>
+          <w:bCs/>
+          <w:u w:val="none"/>
+        </w:rPr>
+      </w:r>
+    </w:p>
+    <w:p>
+      <w:pPr>
+        <w:pStyle w:val="Normal"/>
+        <w:jc w:val="left"/>
+        <w:rPr>
+          <w:b/>
+          <w:b/>
+          <w:bCs/>
+          <w:u w:val="none"/>
+        </w:rPr>
+      </w:pPr>
+      <w:r>
+        <w:rPr>
+          <w:b/>
+          <w:bCs/>
+          <w:u w:val="none"/>
+        </w:rPr>
+      </w:r>
+    </w:p>
+    <w:p>
+      <w:pPr>
+        <w:pStyle w:val="Normal"/>
+        <w:jc w:val="left"/>
+        <w:rPr>
+          <w:b/>
+          <w:b/>
+          <w:bCs/>
+          <w:u w:val="none"/>
+        </w:rPr>
+      </w:pPr>
+      <w:r>
+        <w:rPr>
+          <w:b/>
+          <w:bCs/>
+          <w:u w:val="none"/>
+        </w:rPr>
+      </w:r>
+    </w:p>
+    <w:p>
+      <w:pPr>
+        <w:pStyle w:val="Normal"/>
+        <w:jc w:val="left"/>
+        <w:rPr>
+          <w:b/>
+          <w:b/>
+          <w:bCs/>
+          <w:u w:val="none"/>
+        </w:rPr>
+      </w:pPr>
+      <w:r>
+        <w:rPr>
+          <w:b/>
+          <w:bCs/>
+          <w:u w:val="none"/>
+        </w:rPr>
+      </w:r>
+    </w:p>
+    <w:p>
+      <w:pPr>
+        <w:pStyle w:val="Normal"/>
+        <w:jc w:val="left"/>
+        <w:rPr>
+          <w:b/>
+          <w:b/>
+          <w:bCs/>
+          <w:u w:val="none"/>
+        </w:rPr>
+      </w:pPr>
+      <w:r>
+        <w:rPr>
+          <w:b/>
+          <w:bCs/>
+          <w:u w:val="none"/>
+        </w:rPr>
+      </w:r>
+    </w:p>
+    <w:p>
+      <w:pPr>
+        <w:pStyle w:val="Normal"/>
+        <w:jc w:val="left"/>
+        <w:rPr>
+          <w:b/>
+          <w:b/>
+          <w:bCs/>
+          <w:u w:val="none"/>
+        </w:rPr>
+      </w:pPr>
+      <w:r>
+        <w:rPr>
+          <w:b/>
+          <w:bCs/>
+          <w:u w:val="none"/>
+        </w:rPr>
+      </w:r>
+    </w:p>
+    <w:p>
+      <w:pPr>
+        <w:pStyle w:val="Normal"/>
+        <w:jc w:val="left"/>
+        <w:rPr>
+          <w:b/>
+          <w:b/>
+          <w:bCs/>
+          <w:u w:val="none"/>
+        </w:rPr>
+      </w:pPr>
+      <w:r>
+        <w:rPr>
+          <w:b/>
+          <w:bCs/>
+          <w:u w:val="none"/>
+        </w:rPr>
+      </w:r>
+    </w:p>
+    <w:p>
+      <w:pPr>
+        <w:pStyle w:val="Normal"/>
+        <w:jc w:val="left"/>
+        <w:rPr>
+          <w:b/>
+          <w:b/>
+          <w:bCs/>
+          <w:u w:val="none"/>
+        </w:rPr>
+      </w:pPr>
+      <w:r>
+        <w:rPr>
+          <w:b/>
+          <w:bCs/>
+          <w:u w:val="none"/>
+        </w:rPr>
+      </w:r>
+    </w:p>
+    <w:p>
+      <w:pPr>
+        <w:pStyle w:val="Normal"/>
+        <w:jc w:val="left"/>
+        <w:rPr>
+          <w:b/>
+          <w:b/>
+          <w:bCs/>
+          <w:u w:val="none"/>
+        </w:rPr>
+      </w:pPr>
+      <w:r>
+        <w:rPr>
+          <w:b/>
+          <w:bCs/>
+          <w:u w:val="none"/>
+        </w:rPr>
+      </w:r>
+    </w:p>
+    <w:p>
+      <w:pPr>
+        <w:pStyle w:val="Normal"/>
+        <w:jc w:val="left"/>
+        <w:rPr>
+          <w:b/>
+          <w:b/>
+          <w:bCs/>
+          <w:u w:val="none"/>
+        </w:rPr>
+      </w:pPr>
+      <w:r>
+        <w:rPr>
+          <w:b/>
+          <w:bCs/>
+          <w:u w:val="none"/>
+        </w:rPr>
+      </w:r>
+    </w:p>
+    <w:p>
+      <w:pPr>
+        <w:pStyle w:val="Normal"/>
+        <w:jc w:val="left"/>
+        <w:rPr>
+          <w:b/>
+          <w:b/>
+          <w:bCs/>
+          <w:u w:val="none"/>
+        </w:rPr>
+      </w:pPr>
+      <w:r>
+        <w:rPr>
+          <w:b/>
+          <w:bCs/>
+          <w:u w:val="none"/>
+        </w:rPr>
+      </w:r>
+    </w:p>
+    <w:p>
+      <w:pPr>
+        <w:pStyle w:val="Normal"/>
+        <w:jc w:val="left"/>
+        <w:rPr>
+          <w:b/>
+          <w:b/>
+          <w:bCs/>
+          <w:u w:val="none"/>
+        </w:rPr>
+      </w:pPr>
+      <w:r>
+        <w:rPr>
+          <w:b/>
+          <w:bCs/>
+          <w:u w:val="none"/>
+        </w:rPr>
+      </w:r>
+    </w:p>
+    <w:p>
+      <w:pPr>
+        <w:pStyle w:val="Normal"/>
+        <w:jc w:val="left"/>
+        <w:rPr>
+          <w:b/>
+          <w:b/>
+          <w:bCs/>
+          <w:u w:val="none"/>
+        </w:rPr>
+      </w:pPr>
+      <w:r>
+        <w:rPr>
+          <w:b/>
+          <w:bCs/>
+          <w:u w:val="none"/>
+        </w:rPr>
+      </w:r>
+    </w:p>
+    <w:p>
+      <w:pPr>
+        <w:pStyle w:val="Normal"/>
+        <w:jc w:val="left"/>
+        <w:rPr>
+          <w:b/>
+          <w:b/>
+          <w:bCs/>
+          <w:u w:val="none"/>
+        </w:rPr>
+      </w:pPr>
+      <w:r>
+        <w:rPr>
+          <w:b/>
+          <w:bCs/>
+          <w:u w:val="none"/>
+        </w:rPr>
+      </w:r>
+    </w:p>
+    <w:p>
+      <w:pPr>
+        <w:pStyle w:val="Normal"/>
+        <w:jc w:val="left"/>
+        <w:rPr>
+          <w:b/>
+          <w:b/>
+          <w:bCs/>
+          <w:u w:val="none"/>
+        </w:rPr>
+      </w:pPr>
+      <w:r>
+        <w:rPr>
+          <w:b/>
+          <w:bCs/>
+          <w:u w:val="none"/>
+        </w:rPr>
+      </w:r>
+    </w:p>
+    <w:p>
+      <w:pPr>
+        <w:pStyle w:val="Normal"/>
+        <w:jc w:val="left"/>
+        <w:rPr>
+          <w:b/>
+          <w:b/>
+          <w:bCs/>
+          <w:u w:val="none"/>
+        </w:rPr>
+      </w:pPr>
+      <w:r>
+        <w:rPr>
+          <w:b/>
+          <w:bCs/>
+          <w:u w:val="none"/>
+        </w:rPr>
+      </w:r>
+    </w:p>
+    <w:p>
+      <w:pPr>
+        <w:pStyle w:val="Normal"/>
+        <w:jc w:val="left"/>
+        <w:rPr>
+          <w:b/>
+          <w:b/>
+          <w:bCs/>
+          <w:u w:val="none"/>
+        </w:rPr>
+      </w:pPr>
+      <w:r>
+        <w:rPr>
+          <w:b/>
+          <w:bCs/>
+          <w:u w:val="none"/>
+        </w:rPr>
+      </w:r>
+    </w:p>
+    <w:p>
+      <w:pPr>
+        <w:pStyle w:val="Normal"/>
+        <w:jc w:val="left"/>
+        <w:rPr>
+          <w:b/>
+          <w:b/>
+          <w:bCs/>
+          <w:u w:val="none"/>
+        </w:rPr>
+      </w:pPr>
+      <w:r>
+        <w:rPr>
+          <w:b/>
+          <w:bCs/>
+          <w:u w:val="none"/>
+        </w:rPr>
+      </w:r>
+    </w:p>
+    <w:p>
+      <w:pPr>
+        <w:pStyle w:val="Normal"/>
+        <w:jc w:val="left"/>
+        <w:rPr>
+          <w:b/>
+          <w:b/>
+          <w:bCs/>
+          <w:u w:val="none"/>
+        </w:rPr>
+      </w:pPr>
+      <w:r>
+        <w:rPr>
+          <w:b/>
+          <w:bCs/>
+          <w:u w:val="none"/>
+        </w:rPr>
+      </w:r>
+    </w:p>
+    <w:p>
+      <w:pPr>
+        <w:pStyle w:val="Normal"/>
+        <w:jc w:val="left"/>
+        <w:rPr>
+          <w:b/>
+          <w:b/>
+          <w:bCs/>
+          <w:u w:val="none"/>
+        </w:rPr>
+      </w:pPr>
+      <w:r>
+        <w:rPr>
+          <w:b/>
+          <w:bCs/>
+          <w:u w:val="none"/>
+        </w:rPr>
+      </w:r>
+    </w:p>
+    <w:p>
+      <w:pPr>
+        <w:pStyle w:val="Normal"/>
+        <w:jc w:val="left"/>
+        <w:rPr>
+          <w:b/>
+          <w:b/>
+          <w:bCs/>
+          <w:u w:val="none"/>
+        </w:rPr>
+      </w:pPr>
+      <w:r>
+        <w:rPr>
+          <w:b/>
+          <w:bCs/>
+          <w:u w:val="none"/>
+        </w:rPr>
+      </w:r>
+    </w:p>
+    <w:p>
+      <w:pPr>
+        <w:pStyle w:val="Normal"/>
+        <w:jc w:val="left"/>
+        <w:rPr>
+          <w:b/>
+          <w:b/>
+          <w:bCs/>
+          <w:u w:val="none"/>
+        </w:rPr>
+      </w:pPr>
+      <w:r>
+        <w:rPr>
+          <w:b/>
+          <w:bCs/>
+          <w:u w:val="none"/>
+        </w:rPr>
+      </w:r>
+    </w:p>
+    <w:p>
+      <w:pPr>
+        <w:pStyle w:val="Normal"/>
+        <w:jc w:val="left"/>
+        <w:rPr>
+          <w:b/>
+          <w:b/>
+          <w:bCs/>
+          <w:u w:val="none"/>
+        </w:rPr>
+      </w:pPr>
+      <w:r>
+        <w:rPr>
+          <w:b/>
+          <w:bCs/>
+          <w:u w:val="none"/>
+        </w:rPr>
+      </w:r>
+    </w:p>
+    <w:p>
+      <w:pPr>
+        <w:pStyle w:val="Normal"/>
+        <w:jc w:val="left"/>
+        <w:rPr>
+          <w:b/>
+          <w:b/>
+          <w:bCs/>
+          <w:u w:val="none"/>
+        </w:rPr>
+      </w:pPr>
+      <w:r>
+        <w:rPr>
+          <w:b/>
+          <w:bCs/>
+          <w:u w:val="none"/>
+        </w:rPr>
+      </w:r>
+    </w:p>
+    <w:p>
+      <w:pPr>
+        <w:pStyle w:val="Normal"/>
+        <w:jc w:val="left"/>
+        <w:rPr>
+          <w:b/>
+          <w:b/>
+          <w:bCs/>
+          <w:u w:val="none"/>
+        </w:rPr>
+      </w:pPr>
+      <w:r>
+        <w:rPr>
+          <w:b/>
+          <w:bCs/>
+          <w:u w:val="none"/>
+        </w:rPr>
+      </w:r>
+    </w:p>
+    <w:p>
+      <w:pPr>
+        <w:pStyle w:val="Normal"/>
+        <w:jc w:val="left"/>
+        <w:rPr>
+          <w:b/>
+          <w:b/>
+          <w:bCs/>
+          <w:u w:val="none"/>
+        </w:rPr>
+      </w:pPr>
+      <w:r>
+        <w:rPr>
+          <w:b/>
+          <w:bCs/>
+          <w:u w:val="none"/>
+        </w:rPr>
+      </w:r>
+    </w:p>
+    <w:p>
+      <w:pPr>
+        <w:pStyle w:val="Normal"/>
+        <w:jc w:val="left"/>
+        <w:rPr>
+          <w:b/>
+          <w:b/>
+          <w:bCs/>
+          <w:u w:val="none"/>
+        </w:rPr>
+      </w:pPr>
+      <w:r>
+        <w:rPr>
+          <w:b/>
+          <w:bCs/>
+          <w:u w:val="none"/>
+        </w:rPr>
+      </w:r>
+    </w:p>
+    <w:p>
+      <w:pPr>
+        <w:pStyle w:val="Normal"/>
+        <w:jc w:val="left"/>
+        <w:rPr>
+          <w:b/>
+          <w:b/>
+          <w:bCs/>
+          <w:u w:val="none"/>
+        </w:rPr>
+      </w:pPr>
+      <w:r>
+        <w:rPr>
+          <w:b/>
+          <w:bCs/>
+          <w:u w:val="none"/>
+        </w:rPr>
+      </w:r>
+    </w:p>
+    <w:p>
+      <w:pPr>
+        <w:pStyle w:val="Normal"/>
+        <w:jc w:val="left"/>
+        <w:rPr>
+          <w:b/>
+          <w:b/>
+          <w:bCs/>
+          <w:u w:val="none"/>
+        </w:rPr>
+      </w:pPr>
+      <w:r>
+        <w:rPr>
+          <w:b/>
+          <w:bCs/>
+          <w:u w:val="none"/>
+        </w:rPr>
+        <w:t xml:space="preserve">CC = </w:t>
+      </w:r>
+      <w:r>
+        <w:rPr>
           <w:b w:val="false"/>
           <w:bCs w:val="false"/>
-          <w:sz w:val="22"/>
-          <w:szCs w:val="22"/>
-          <w:u w:val="none"/>
-        </w:rPr>
-      </w:pPr>
-      <w:r>
-        <w:rPr>
-          <w:rFonts w:ascii="Arial" w:hAnsi="Arial"/>
+          <w:u w:val="none"/>
+        </w:rPr>
+        <w:t>arcos – nodos + 2 = 19 – 14 + 2 = 7</w:t>
+      </w:r>
+    </w:p>
+    <w:p>
+      <w:pPr>
+        <w:pStyle w:val="Normal"/>
+        <w:jc w:val="left"/>
+        <w:rPr>
+          <w:b w:val="false"/>
           <w:b w:val="false"/>
           <w:bCs w:val="false"/>
-          <w:sz w:val="22"/>
-          <w:szCs w:val="22"/>
+        </w:rPr>
+      </w:pPr>
+      <w:r>
+        <w:rPr>
+          <w:b/>
+          <w:bCs/>
+          <w:u w:val="none"/>
+        </w:rPr>
+      </w:r>
+    </w:p>
+    <w:p>
+      <w:pPr>
+        <w:pStyle w:val="Normal"/>
+        <w:jc w:val="left"/>
+        <w:rPr>
+          <w:b/>
+          <w:b/>
+          <w:bCs/>
+          <w:u w:val="single"/>
+        </w:rPr>
+      </w:pPr>
+      <w:r>
+        <w:rPr>
+          <w:b/>
+          <w:bCs/>
+          <w:u w:val="single"/>
+        </w:rPr>
+        <w:t>Caminos Independientes</w:t>
+      </w:r>
+    </w:p>
+    <w:p>
+      <w:pPr>
+        <w:pStyle w:val="Normal"/>
+        <w:jc w:val="left"/>
+        <w:rPr>
+          <w:b w:val="false"/>
+          <w:b w:val="false"/>
+          <w:bCs w:val="false"/>
+          <w:u w:val="none"/>
+        </w:rPr>
+      </w:pPr>
+      <w:r>
+        <w:rPr>
+          <w:b w:val="false"/>
+          <w:bCs w:val="false"/>
+          <w:u w:val="none"/>
+        </w:rPr>
+      </w:r>
+    </w:p>
+    <w:p>
+      <w:pPr>
+        <w:pStyle w:val="Normal"/>
+        <w:numPr>
+          <w:ilvl w:val="0"/>
+          <w:numId w:val="2"/>
+        </w:numPr>
+        <w:jc w:val="left"/>
+        <w:rPr>
+          <w:b w:val="false"/>
+          <w:b w:val="false"/>
+          <w:bCs w:val="false"/>
+          <w:u w:val="none"/>
+        </w:rPr>
+      </w:pPr>
+      <w:r>
+        <w:rPr>
+          <w:b w:val="false"/>
+          <w:bCs w:val="false"/>
+          <w:u w:val="none"/>
+        </w:rPr>
+        <w:t>1-2-3-4-6-7-8-1-2-3-6-7-8-9-12-13-14</w:t>
+      </w:r>
+    </w:p>
+    <w:p>
+      <w:pPr>
+        <w:pStyle w:val="Normal"/>
+        <w:numPr>
+          <w:ilvl w:val="0"/>
+          <w:numId w:val="2"/>
+        </w:numPr>
+        <w:jc w:val="left"/>
+        <w:rPr>
+          <w:b w:val="false"/>
+          <w:b w:val="false"/>
+          <w:bCs w:val="false"/>
+          <w:u w:val="none"/>
+        </w:rPr>
+      </w:pPr>
+      <w:r>
+        <w:rPr>
+          <w:b w:val="false"/>
+          <w:bCs w:val="false"/>
+          <w:u w:val="none"/>
+        </w:rPr>
+        <w:t>1-2-5-6-8-9-11-14</w:t>
+      </w:r>
+    </w:p>
+    <w:p>
+      <w:pPr>
+        <w:pStyle w:val="Normal"/>
+        <w:jc w:val="left"/>
+        <w:rPr>
+          <w:b w:val="false"/>
+          <w:b w:val="false"/>
+          <w:bCs w:val="false"/>
+          <w:u w:val="none"/>
+        </w:rPr>
+      </w:pPr>
+      <w:r>
+        <w:rPr>
+          <w:b w:val="false"/>
+          <w:bCs w:val="false"/>
+          <w:u w:val="none"/>
+        </w:rPr>
+      </w:r>
+    </w:p>
+    <w:p>
+      <w:pPr>
+        <w:pStyle w:val="Normal"/>
+        <w:jc w:val="left"/>
+        <w:rPr>
+          <w:b w:val="false"/>
+          <w:b w:val="false"/>
+          <w:bCs w:val="false"/>
+          <w:u w:val="none"/>
+        </w:rPr>
+      </w:pPr>
+      <w:r>
+        <w:rPr>
+          <w:b w:val="false"/>
+          <w:bCs w:val="false"/>
+          <w:u w:val="none"/>
+        </w:rPr>
+        <w:t xml:space="preserve">En este caso, al quitar la linea 25   (case 1: ), la CC disminuiría en 1 quedando de la siguiente forma </w:t>
+      </w:r>
+    </w:p>
+    <w:p>
+      <w:pPr>
+        <w:pStyle w:val="Normal"/>
+        <w:jc w:val="left"/>
+        <w:rPr>
+          <w:b w:val="false"/>
+          <w:b w:val="false"/>
+          <w:bCs w:val="false"/>
+          <w:u w:val="none"/>
+        </w:rPr>
+      </w:pPr>
+      <w:r>
+        <w:rPr>
+          <w:b w:val="false"/>
+          <w:bCs w:val="false"/>
+          <w:u w:val="none"/>
+        </w:rPr>
+        <w:t xml:space="preserve">CC = 17 – 13 + 2 = 6. </w:t>
+      </w:r>
+    </w:p>
+    <w:p>
+      <w:pPr>
+        <w:pStyle w:val="Normal"/>
+        <w:jc w:val="left"/>
+        <w:rPr>
+          <w:b w:val="false"/>
+          <w:b w:val="false"/>
+          <w:bCs w:val="false"/>
+          <w:u w:val="none"/>
+        </w:rPr>
+      </w:pPr>
+      <w:r>
+        <w:rPr>
+          <w:b w:val="false"/>
+          <w:bCs w:val="false"/>
+          <w:u w:val="none"/>
+        </w:rPr>
+      </w:r>
+    </w:p>
+    <w:p>
+      <w:pPr>
+        <w:pStyle w:val="Normal"/>
+        <w:jc w:val="left"/>
+        <w:rPr>
+          <w:b w:val="false"/>
+          <w:b w:val="false"/>
+          <w:bCs w:val="false"/>
+          <w:u w:val="none"/>
+        </w:rPr>
+      </w:pPr>
+      <w:r>
+        <w:rPr>
+          <w:b w:val="false"/>
+          <w:bCs w:val="false"/>
           <w:u w:val="none"/>
         </w:rPr>
       </w:r>
@@ -3087,6 +3977,8 @@
       </w:pPr>
       <w:rPr>
         <w:rFonts w:ascii="Symbol" w:hAnsi="Symbol" w:cs="Symbol" w:hint="default"/>
+        <w:sz w:val="22"/>
+        <w:b/>
         <w:rFonts w:cs="OpenSymbol"/>
       </w:rPr>
     </w:lvl>
@@ -3222,6 +4114,152 @@
   <w:abstractNum w:abstractNumId="2">
     <w:lvl w:ilvl="0">
       <w:start w:val="1"/>
+      <w:numFmt w:val="bullet"/>
+      <w:lvlText w:val=""/>
+      <w:lvlJc w:val="left"/>
+      <w:pPr>
+        <w:tabs>
+          <w:tab w:val="num" w:pos="720"/>
+        </w:tabs>
+        <w:ind w:left="720" w:hanging="360"/>
+      </w:pPr>
+      <w:rPr>
+        <w:rFonts w:ascii="Symbol" w:hAnsi="Symbol" w:cs="Symbol" w:hint="default"/>
+        <w:rFonts w:cs="OpenSymbol"/>
+      </w:rPr>
+    </w:lvl>
+    <w:lvl w:ilvl="1">
+      <w:start w:val="1"/>
+      <w:numFmt w:val="bullet"/>
+      <w:lvlText w:val="◦"/>
+      <w:lvlJc w:val="left"/>
+      <w:pPr>
+        <w:tabs>
+          <w:tab w:val="num" w:pos="1080"/>
+        </w:tabs>
+        <w:ind w:left="1080" w:hanging="360"/>
+      </w:pPr>
+      <w:rPr>
+        <w:rFonts w:ascii="OpenSymbol" w:hAnsi="OpenSymbol" w:cs="OpenSymbol" w:hint="default"/>
+        <w:rFonts w:cs="OpenSymbol"/>
+      </w:rPr>
+    </w:lvl>
+    <w:lvl w:ilvl="2">
+      <w:start w:val="1"/>
+      <w:numFmt w:val="bullet"/>
+      <w:lvlText w:val="▪"/>
+      <w:lvlJc w:val="left"/>
+      <w:pPr>
+        <w:tabs>
+          <w:tab w:val="num" w:pos="1440"/>
+        </w:tabs>
+        <w:ind w:left="1440" w:hanging="360"/>
+      </w:pPr>
+      <w:rPr>
+        <w:rFonts w:ascii="OpenSymbol" w:hAnsi="OpenSymbol" w:cs="OpenSymbol" w:hint="default"/>
+        <w:rFonts w:cs="OpenSymbol"/>
+      </w:rPr>
+    </w:lvl>
+    <w:lvl w:ilvl="3">
+      <w:start w:val="1"/>
+      <w:numFmt w:val="bullet"/>
+      <w:lvlText w:val=""/>
+      <w:lvlJc w:val="left"/>
+      <w:pPr>
+        <w:tabs>
+          <w:tab w:val="num" w:pos="1800"/>
+        </w:tabs>
+        <w:ind w:left="1800" w:hanging="360"/>
+      </w:pPr>
+      <w:rPr>
+        <w:rFonts w:ascii="Symbol" w:hAnsi="Symbol" w:cs="Symbol" w:hint="default"/>
+        <w:rFonts w:cs="OpenSymbol"/>
+      </w:rPr>
+    </w:lvl>
+    <w:lvl w:ilvl="4">
+      <w:start w:val="1"/>
+      <w:numFmt w:val="bullet"/>
+      <w:lvlText w:val="◦"/>
+      <w:lvlJc w:val="left"/>
+      <w:pPr>
+        <w:tabs>
+          <w:tab w:val="num" w:pos="2160"/>
+        </w:tabs>
+        <w:ind w:left="2160" w:hanging="360"/>
+      </w:pPr>
+      <w:rPr>
+        <w:rFonts w:ascii="OpenSymbol" w:hAnsi="OpenSymbol" w:cs="OpenSymbol" w:hint="default"/>
+        <w:rFonts w:cs="OpenSymbol"/>
+      </w:rPr>
+    </w:lvl>
+    <w:lvl w:ilvl="5">
+      <w:start w:val="1"/>
+      <w:numFmt w:val="bullet"/>
+      <w:lvlText w:val="▪"/>
+      <w:lvlJc w:val="left"/>
+      <w:pPr>
+        <w:tabs>
+          <w:tab w:val="num" w:pos="2520"/>
+        </w:tabs>
+        <w:ind w:left="2520" w:hanging="360"/>
+      </w:pPr>
+      <w:rPr>
+        <w:rFonts w:ascii="OpenSymbol" w:hAnsi="OpenSymbol" w:cs="OpenSymbol" w:hint="default"/>
+        <w:rFonts w:cs="OpenSymbol"/>
+      </w:rPr>
+    </w:lvl>
+    <w:lvl w:ilvl="6">
+      <w:start w:val="1"/>
+      <w:numFmt w:val="bullet"/>
+      <w:lvlText w:val=""/>
+      <w:lvlJc w:val="left"/>
+      <w:pPr>
+        <w:tabs>
+          <w:tab w:val="num" w:pos="2880"/>
+        </w:tabs>
+        <w:ind w:left="2880" w:hanging="360"/>
+      </w:pPr>
+      <w:rPr>
+        <w:rFonts w:ascii="Symbol" w:hAnsi="Symbol" w:cs="Symbol" w:hint="default"/>
+        <w:rFonts w:cs="OpenSymbol"/>
+      </w:rPr>
+    </w:lvl>
+    <w:lvl w:ilvl="7">
+      <w:start w:val="1"/>
+      <w:numFmt w:val="bullet"/>
+      <w:lvlText w:val="◦"/>
+      <w:lvlJc w:val="left"/>
+      <w:pPr>
+        <w:tabs>
+          <w:tab w:val="num" w:pos="3240"/>
+        </w:tabs>
+        <w:ind w:left="3240" w:hanging="360"/>
+      </w:pPr>
+      <w:rPr>
+        <w:rFonts w:ascii="OpenSymbol" w:hAnsi="OpenSymbol" w:cs="OpenSymbol" w:hint="default"/>
+        <w:rFonts w:cs="OpenSymbol"/>
+      </w:rPr>
+    </w:lvl>
+    <w:lvl w:ilvl="8">
+      <w:start w:val="1"/>
+      <w:numFmt w:val="bullet"/>
+      <w:lvlText w:val="▪"/>
+      <w:lvlJc w:val="left"/>
+      <w:pPr>
+        <w:tabs>
+          <w:tab w:val="num" w:pos="3600"/>
+        </w:tabs>
+        <w:ind w:left="3600" w:hanging="360"/>
+      </w:pPr>
+      <w:rPr>
+        <w:rFonts w:ascii="OpenSymbol" w:hAnsi="OpenSymbol" w:cs="OpenSymbol" w:hint="default"/>
+        <w:rFonts w:cs="OpenSymbol"/>
+      </w:rPr>
+    </w:lvl>
+  </w:abstractNum>
+  <w:abstractNum w:abstractNumId="3">
+    <w:lvl w:ilvl="0">
+      <w:start w:val="1"/>
       <w:numFmt w:val="none"/>
       <w:suff w:val="nothing"/>
       <w:lvlText w:val=""/>
@@ -3316,6 +4354,9 @@
   </w:num>
   <w:num w:numId="2">
     <w:abstractNumId w:val="2"/>
+  </w:num>
+  <w:num w:numId="3">
+    <w:abstractNumId w:val="3"/>
   </w:num>
 </w:numbering>
 </file>
@@ -3327,15 +4368,12 @@
       <w:rPr>
         <w:rFonts w:ascii="Liberation Serif" w:hAnsi="Liberation Serif" w:eastAsia="Noto Sans CJK SC Regular" w:cs="DejaVu Sans"/>
         <w:kern w:val="2"/>
-        <w:sz w:val="24"/>
         <w:szCs w:val="24"/>
         <w:lang w:val="es-ES" w:eastAsia="zh-CN" w:bidi="hi-IN"/>
       </w:rPr>
     </w:rPrDefault>
     <w:pPrDefault>
-      <w:pPr>
-        <w:widowControl/>
-      </w:pPr>
+      <w:pPr/>
     </w:pPrDefault>
   </w:docDefaults>
   <w:style w:type="paragraph" w:styleId="Normal">
@@ -3343,14 +4381,13 @@
     <w:qFormat/>
     <w:pPr>
       <w:widowControl/>
-      <w:kinsoku w:val="true"/>
-      <w:overflowPunct w:val="true"/>
-      <w:autoSpaceDE w:val="true"/>
+      <w:overflowPunct w:val="false"/>
       <w:bidi w:val="0"/>
+      <w:jc w:val="left"/>
     </w:pPr>
     <w:rPr>
       <w:rFonts w:ascii="Liberation Serif" w:hAnsi="Liberation Serif" w:eastAsia="Noto Sans CJK SC Regular" w:cs="DejaVu Sans"/>
-      <w:color w:val="auto"/>
+      <w:color w:val="00000A"/>
       <w:kern w:val="2"/>
       <w:sz w:val="24"/>
       <w:szCs w:val="24"/>
@@ -3362,6 +4399,71 @@
     <w:qFormat/>
     <w:rPr>
       <w:rFonts w:ascii="OpenSymbol" w:hAnsi="OpenSymbol" w:eastAsia="OpenSymbol" w:cs="OpenSymbol"/>
+    </w:rPr>
+  </w:style>
+  <w:style w:type="character" w:styleId="ListLabel1">
+    <w:name w:val="ListLabel 1"/>
+    <w:qFormat/>
+    <w:rPr>
+      <w:rFonts w:ascii="Arial" w:hAnsi="Arial" w:cs="OpenSymbol"/>
+      <w:b/>
+      <w:sz w:val="22"/>
+    </w:rPr>
+  </w:style>
+  <w:style w:type="character" w:styleId="ListLabel2">
+    <w:name w:val="ListLabel 2"/>
+    <w:qFormat/>
+    <w:rPr>
+      <w:rFonts w:cs="OpenSymbol"/>
+    </w:rPr>
+  </w:style>
+  <w:style w:type="character" w:styleId="ListLabel3">
+    <w:name w:val="ListLabel 3"/>
+    <w:qFormat/>
+    <w:rPr>
+      <w:rFonts w:cs="OpenSymbol"/>
+    </w:rPr>
+  </w:style>
+  <w:style w:type="character" w:styleId="ListLabel4">
+    <w:name w:val="ListLabel 4"/>
+    <w:qFormat/>
+    <w:rPr>
+      <w:rFonts w:cs="OpenSymbol"/>
+    </w:rPr>
+  </w:style>
+  <w:style w:type="character" w:styleId="ListLabel5">
+    <w:name w:val="ListLabel 5"/>
+    <w:qFormat/>
+    <w:rPr>
+      <w:rFonts w:cs="OpenSymbol"/>
+    </w:rPr>
+  </w:style>
+  <w:style w:type="character" w:styleId="ListLabel6">
+    <w:name w:val="ListLabel 6"/>
+    <w:qFormat/>
+    <w:rPr>
+      <w:rFonts w:cs="OpenSymbol"/>
+    </w:rPr>
+  </w:style>
+  <w:style w:type="character" w:styleId="ListLabel7">
+    <w:name w:val="ListLabel 7"/>
+    <w:qFormat/>
+    <w:rPr>
+      <w:rFonts w:cs="OpenSymbol"/>
+    </w:rPr>
+  </w:style>
+  <w:style w:type="character" w:styleId="ListLabel8">
+    <w:name w:val="ListLabel 8"/>
+    <w:qFormat/>
+    <w:rPr>
+      <w:rFonts w:cs="OpenSymbol"/>
+    </w:rPr>
+  </w:style>
+  <w:style w:type="character" w:styleId="ListLabel9">
+    <w:name w:val="ListLabel 9"/>
+    <w:qFormat/>
+    <w:rPr>
+      <w:rFonts w:cs="OpenSymbol"/>
     </w:rPr>
   </w:style>
   <w:style w:type="paragraph" w:styleId="Heading">

</xml_diff>

<commit_message>
Ejercicio 3 Practica 2
</commit_message>
<xml_diff>
--- a/P02/Practica2.docx
+++ b/P02/Practica2.docx
@@ -1119,11 +1119,11 @@
       </w:tblPr>
       <w:tblGrid>
         <w:gridCol w:w="1606"/>
+        <w:gridCol w:w="1607"/>
         <w:gridCol w:w="1606"/>
         <w:gridCol w:w="1606"/>
-        <w:gridCol w:w="1605"/>
         <w:gridCol w:w="1606"/>
-        <w:gridCol w:w="1608"/>
+        <w:gridCol w:w="1606"/>
       </w:tblGrid>
       <w:tr>
         <w:trPr/>
@@ -1181,7 +1181,7 @@
         </w:tc>
         <w:tc>
           <w:tcPr>
-            <w:tcW w:w="1606" w:type="dxa"/>
+            <w:tcW w:w="1607" w:type="dxa"/>
             <w:tcBorders>
               <w:top w:val="single" w:sz="4" w:space="0" w:color="000001"/>
               <w:left w:val="single" w:sz="4" w:space="0" w:color="000001"/>
@@ -1285,7 +1285,7 @@
         </w:tc>
         <w:tc>
           <w:tcPr>
-            <w:tcW w:w="1605" w:type="dxa"/>
+            <w:tcW w:w="1606" w:type="dxa"/>
             <w:tcBorders>
               <w:top w:val="single" w:sz="4" w:space="0" w:color="000001"/>
               <w:left w:val="single" w:sz="4" w:space="0" w:color="000001"/>
@@ -1389,7 +1389,7 @@
         </w:tc>
         <w:tc>
           <w:tcPr>
-            <w:tcW w:w="1608" w:type="dxa"/>
+            <w:tcW w:w="1606" w:type="dxa"/>
             <w:tcBorders>
               <w:top w:val="single" w:sz="4" w:space="0" w:color="000001"/>
               <w:left w:val="single" w:sz="4" w:space="0" w:color="000001"/>
@@ -1537,7 +1537,7 @@
         </w:tc>
         <w:tc>
           <w:tcPr>
-            <w:tcW w:w="1606" w:type="dxa"/>
+            <w:tcW w:w="1607" w:type="dxa"/>
             <w:tcBorders>
               <w:top w:val="single" w:sz="4" w:space="0" w:color="000001"/>
               <w:left w:val="single" w:sz="4" w:space="0" w:color="000001"/>
@@ -1641,7 +1641,7 @@
         </w:tc>
         <w:tc>
           <w:tcPr>
-            <w:tcW w:w="1605" w:type="dxa"/>
+            <w:tcW w:w="1606" w:type="dxa"/>
             <w:tcBorders>
               <w:top w:val="single" w:sz="4" w:space="0" w:color="000001"/>
               <w:left w:val="single" w:sz="4" w:space="0" w:color="000001"/>
@@ -1745,7 +1745,7 @@
         </w:tc>
         <w:tc>
           <w:tcPr>
-            <w:tcW w:w="1608" w:type="dxa"/>
+            <w:tcW w:w="1606" w:type="dxa"/>
             <w:tcBorders>
               <w:top w:val="single" w:sz="4" w:space="0" w:color="000001"/>
               <w:left w:val="single" w:sz="4" w:space="0" w:color="000001"/>
@@ -1853,7 +1853,7 @@
         </w:tc>
         <w:tc>
           <w:tcPr>
-            <w:tcW w:w="1606" w:type="dxa"/>
+            <w:tcW w:w="1607" w:type="dxa"/>
             <w:tcBorders>
               <w:top w:val="single" w:sz="4" w:space="0" w:color="000001"/>
               <w:left w:val="single" w:sz="4" w:space="0" w:color="000001"/>
@@ -1957,7 +1957,7 @@
         </w:tc>
         <w:tc>
           <w:tcPr>
-            <w:tcW w:w="1605" w:type="dxa"/>
+            <w:tcW w:w="1606" w:type="dxa"/>
             <w:tcBorders>
               <w:top w:val="single" w:sz="4" w:space="0" w:color="000001"/>
               <w:left w:val="single" w:sz="4" w:space="0" w:color="000001"/>
@@ -2061,7 +2061,7 @@
         </w:tc>
         <w:tc>
           <w:tcPr>
-            <w:tcW w:w="1608" w:type="dxa"/>
+            <w:tcW w:w="1606" w:type="dxa"/>
             <w:tcBorders>
               <w:top w:val="single" w:sz="4" w:space="0" w:color="000001"/>
               <w:left w:val="single" w:sz="4" w:space="0" w:color="000001"/>
@@ -2169,7 +2169,7 @@
         </w:tc>
         <w:tc>
           <w:tcPr>
-            <w:tcW w:w="1606" w:type="dxa"/>
+            <w:tcW w:w="1607" w:type="dxa"/>
             <w:tcBorders>
               <w:top w:val="single" w:sz="4" w:space="0" w:color="000001"/>
               <w:left w:val="single" w:sz="4" w:space="0" w:color="000001"/>
@@ -2273,7 +2273,7 @@
         </w:tc>
         <w:tc>
           <w:tcPr>
-            <w:tcW w:w="1605" w:type="dxa"/>
+            <w:tcW w:w="1606" w:type="dxa"/>
             <w:tcBorders>
               <w:top w:val="single" w:sz="4" w:space="0" w:color="000001"/>
               <w:left w:val="single" w:sz="4" w:space="0" w:color="000001"/>
@@ -2377,7 +2377,7 @@
         </w:tc>
         <w:tc>
           <w:tcPr>
-            <w:tcW w:w="1608" w:type="dxa"/>
+            <w:tcW w:w="1606" w:type="dxa"/>
             <w:tcBorders>
               <w:top w:val="single" w:sz="4" w:space="0" w:color="000001"/>
               <w:left w:val="single" w:sz="4" w:space="0" w:color="000001"/>
@@ -2485,7 +2485,7 @@
         </w:tc>
         <w:tc>
           <w:tcPr>
-            <w:tcW w:w="1606" w:type="dxa"/>
+            <w:tcW w:w="1607" w:type="dxa"/>
             <w:tcBorders>
               <w:top w:val="single" w:sz="4" w:space="0" w:color="000001"/>
               <w:left w:val="single" w:sz="4" w:space="0" w:color="000001"/>
@@ -2589,7 +2589,7 @@
         </w:tc>
         <w:tc>
           <w:tcPr>
-            <w:tcW w:w="1605" w:type="dxa"/>
+            <w:tcW w:w="1606" w:type="dxa"/>
             <w:tcBorders>
               <w:top w:val="single" w:sz="4" w:space="0" w:color="000001"/>
               <w:left w:val="single" w:sz="4" w:space="0" w:color="000001"/>
@@ -2693,7 +2693,7 @@
         </w:tc>
         <w:tc>
           <w:tcPr>
-            <w:tcW w:w="1608" w:type="dxa"/>
+            <w:tcW w:w="1606" w:type="dxa"/>
             <w:tcBorders>
               <w:top w:val="single" w:sz="4" w:space="0" w:color="000001"/>
               <w:left w:val="single" w:sz="4" w:space="0" w:color="000001"/>
@@ -2801,7 +2801,7 @@
         </w:tc>
         <w:tc>
           <w:tcPr>
-            <w:tcW w:w="1606" w:type="dxa"/>
+            <w:tcW w:w="1607" w:type="dxa"/>
             <w:tcBorders>
               <w:top w:val="single" w:sz="4" w:space="0" w:color="000001"/>
               <w:left w:val="single" w:sz="4" w:space="0" w:color="000001"/>
@@ -2905,7 +2905,7 @@
         </w:tc>
         <w:tc>
           <w:tcPr>
-            <w:tcW w:w="1605" w:type="dxa"/>
+            <w:tcW w:w="1606" w:type="dxa"/>
             <w:tcBorders>
               <w:top w:val="single" w:sz="4" w:space="0" w:color="000001"/>
               <w:left w:val="single" w:sz="4" w:space="0" w:color="000001"/>
@@ -3009,7 +3009,7 @@
         </w:tc>
         <w:tc>
           <w:tcPr>
-            <w:tcW w:w="1608" w:type="dxa"/>
+            <w:tcW w:w="1606" w:type="dxa"/>
             <w:tcBorders>
               <w:top w:val="single" w:sz="4" w:space="0" w:color="000001"/>
               <w:left w:val="single" w:sz="4" w:space="0" w:color="000001"/>
@@ -3758,9 +3758,8 @@
       </w:pPr>
       <w:r>
         <w:rPr>
-          <w:b/>
-          <w:bCs/>
-          <w:u w:val="none"/>
+          <w:b w:val="false"/>
+          <w:bCs w:val="false"/>
         </w:rPr>
       </w:r>
     </w:p>
@@ -3929,9 +3928,1442 @@
         </w:rPr>
       </w:r>
     </w:p>
-    <w:p>
-      <w:pPr>
-        <w:pStyle w:val="Normal"/>
+    <w:tbl>
+      <w:tblPr>
+        <w:tblW w:w="9638" w:type="dxa"/>
+        <w:jc w:val="left"/>
+        <w:tblInd w:w="0" w:type="dxa"/>
+        <w:tblBorders>
+          <w:top w:val="single" w:sz="4" w:space="0" w:color="000000"/>
+          <w:left w:val="single" w:sz="4" w:space="0" w:color="000000"/>
+          <w:bottom w:val="single" w:sz="4" w:space="0" w:color="000000"/>
+          <w:insideH w:val="single" w:sz="4" w:space="0" w:color="000000"/>
+        </w:tblBorders>
+        <w:tblCellMar>
+          <w:top w:w="55" w:type="dxa"/>
+          <w:left w:w="50" w:type="dxa"/>
+          <w:bottom w:w="55" w:type="dxa"/>
+          <w:right w:w="55" w:type="dxa"/>
+        </w:tblCellMar>
+      </w:tblPr>
+      <w:tblGrid>
+        <w:gridCol w:w="2409"/>
+        <w:gridCol w:w="2410"/>
+        <w:gridCol w:w="2409"/>
+        <w:gridCol w:w="2410"/>
+      </w:tblGrid>
+      <w:tr>
+        <w:trPr/>
+        <w:tc>
+          <w:tcPr>
+            <w:tcW w:w="2409" w:type="dxa"/>
+            <w:tcBorders>
+              <w:top w:val="single" w:sz="4" w:space="0" w:color="000000"/>
+              <w:left w:val="single" w:sz="4" w:space="0" w:color="000000"/>
+              <w:bottom w:val="single" w:sz="4" w:space="0" w:color="000000"/>
+              <w:insideH w:val="single" w:sz="4" w:space="0" w:color="000000"/>
+            </w:tcBorders>
+            <w:shd w:fill="DDDDDD" w:val="clear"/>
+          </w:tcPr>
+          <w:p>
+            <w:pPr>
+              <w:pStyle w:val="TableContents"/>
+              <w:jc w:val="center"/>
+              <w:rPr>
+                <w:rFonts w:ascii="Liberation Serif" w:hAnsi="Liberation Serif"/>
+                <w:b w:val="false"/>
+                <w:b w:val="false"/>
+                <w:bCs w:val="false"/>
+                <w:i w:val="false"/>
+                <w:i w:val="false"/>
+                <w:iCs w:val="false"/>
+                <w:strike w:val="false"/>
+                <w:dstrike w:val="false"/>
+                <w:outline w:val="false"/>
+                <w:shadow w:val="false"/>
+                <w:color w:val="000000"/>
+                <w:sz w:val="24"/>
+                <w:szCs w:val="24"/>
+                <w:u w:val="none"/>
+              </w:rPr>
+            </w:pPr>
+            <w:r>
+              <w:rPr>
+                <w:b w:val="false"/>
+                <w:bCs w:val="false"/>
+                <w:i w:val="false"/>
+                <w:iCs w:val="false"/>
+                <w:strike w:val="false"/>
+                <w:dstrike w:val="false"/>
+                <w:outline w:val="false"/>
+                <w:shadow w:val="false"/>
+                <w:color w:val="000000"/>
+                <w:sz w:val="24"/>
+                <w:szCs w:val="24"/>
+                <w:u w:val="none"/>
+              </w:rPr>
+              <w:t>Camino</w:t>
+            </w:r>
+          </w:p>
+        </w:tc>
+        <w:tc>
+          <w:tcPr>
+            <w:tcW w:w="2410" w:type="dxa"/>
+            <w:tcBorders>
+              <w:top w:val="single" w:sz="4" w:space="0" w:color="000000"/>
+              <w:left w:val="single" w:sz="4" w:space="0" w:color="000000"/>
+              <w:bottom w:val="single" w:sz="4" w:space="0" w:color="000000"/>
+              <w:insideH w:val="single" w:sz="4" w:space="0" w:color="000000"/>
+            </w:tcBorders>
+            <w:shd w:fill="DDDDDD" w:val="clear"/>
+          </w:tcPr>
+          <w:p>
+            <w:pPr>
+              <w:pStyle w:val="TableContents"/>
+              <w:jc w:val="center"/>
+              <w:rPr>
+                <w:rFonts w:ascii="Liberation Serif" w:hAnsi="Liberation Serif"/>
+                <w:b w:val="false"/>
+                <w:b w:val="false"/>
+                <w:bCs w:val="false"/>
+                <w:i w:val="false"/>
+                <w:i w:val="false"/>
+                <w:iCs w:val="false"/>
+                <w:strike w:val="false"/>
+                <w:dstrike w:val="false"/>
+                <w:outline w:val="false"/>
+                <w:shadow w:val="false"/>
+                <w:color w:val="000000"/>
+                <w:sz w:val="24"/>
+                <w:szCs w:val="24"/>
+                <w:u w:val="none"/>
+              </w:rPr>
+            </w:pPr>
+            <w:r>
+              <w:rPr>
+                <w:b w:val="false"/>
+                <w:bCs w:val="false"/>
+                <w:i w:val="false"/>
+                <w:iCs w:val="false"/>
+                <w:strike w:val="false"/>
+                <w:dstrike w:val="false"/>
+                <w:outline w:val="false"/>
+                <w:shadow w:val="false"/>
+                <w:color w:val="000000"/>
+                <w:sz w:val="24"/>
+                <w:szCs w:val="24"/>
+                <w:u w:val="none"/>
+              </w:rPr>
+              <w:t>Dato Entrada Lecturas</w:t>
+            </w:r>
+          </w:p>
+        </w:tc>
+        <w:tc>
+          <w:tcPr>
+            <w:tcW w:w="2409" w:type="dxa"/>
+            <w:tcBorders>
+              <w:top w:val="single" w:sz="4" w:space="0" w:color="000000"/>
+              <w:left w:val="single" w:sz="4" w:space="0" w:color="000000"/>
+              <w:bottom w:val="single" w:sz="4" w:space="0" w:color="000000"/>
+              <w:insideH w:val="single" w:sz="4" w:space="0" w:color="000000"/>
+            </w:tcBorders>
+            <w:shd w:fill="DDDDDD" w:val="clear"/>
+          </w:tcPr>
+          <w:p>
+            <w:pPr>
+              <w:pStyle w:val="TableContents"/>
+              <w:jc w:val="center"/>
+              <w:rPr>
+                <w:rFonts w:ascii="Liberation Serif" w:hAnsi="Liberation Serif"/>
+                <w:b w:val="false"/>
+                <w:b w:val="false"/>
+                <w:bCs w:val="false"/>
+                <w:i w:val="false"/>
+                <w:i w:val="false"/>
+                <w:iCs w:val="false"/>
+                <w:strike w:val="false"/>
+                <w:dstrike w:val="false"/>
+                <w:outline w:val="false"/>
+                <w:shadow w:val="false"/>
+                <w:color w:val="000000"/>
+                <w:sz w:val="24"/>
+                <w:szCs w:val="24"/>
+                <w:u w:val="none"/>
+              </w:rPr>
+            </w:pPr>
+            <w:r>
+              <w:rPr>
+                <w:b w:val="false"/>
+                <w:bCs w:val="false"/>
+                <w:i w:val="false"/>
+                <w:iCs w:val="false"/>
+                <w:strike w:val="false"/>
+                <w:dstrike w:val="false"/>
+                <w:outline w:val="false"/>
+                <w:shadow w:val="false"/>
+                <w:color w:val="000000"/>
+                <w:sz w:val="24"/>
+                <w:szCs w:val="24"/>
+                <w:u w:val="none"/>
+              </w:rPr>
+              <w:t>Resultado Esperado</w:t>
+            </w:r>
+          </w:p>
+        </w:tc>
+        <w:tc>
+          <w:tcPr>
+            <w:tcW w:w="2410" w:type="dxa"/>
+            <w:tcBorders>
+              <w:top w:val="single" w:sz="4" w:space="0" w:color="000000"/>
+              <w:left w:val="single" w:sz="4" w:space="0" w:color="000000"/>
+              <w:bottom w:val="single" w:sz="4" w:space="0" w:color="000000"/>
+              <w:right w:val="single" w:sz="4" w:space="0" w:color="000000"/>
+              <w:insideH w:val="single" w:sz="4" w:space="0" w:color="000000"/>
+              <w:insideV w:val="single" w:sz="4" w:space="0" w:color="000000"/>
+            </w:tcBorders>
+            <w:shd w:fill="DDDDDD" w:val="clear"/>
+          </w:tcPr>
+          <w:p>
+            <w:pPr>
+              <w:pStyle w:val="TableContents"/>
+              <w:jc w:val="center"/>
+              <w:rPr>
+                <w:rFonts w:ascii="Liberation Serif" w:hAnsi="Liberation Serif"/>
+                <w:b w:val="false"/>
+                <w:b w:val="false"/>
+                <w:bCs w:val="false"/>
+                <w:i w:val="false"/>
+                <w:i w:val="false"/>
+                <w:iCs w:val="false"/>
+                <w:strike w:val="false"/>
+                <w:dstrike w:val="false"/>
+                <w:outline w:val="false"/>
+                <w:shadow w:val="false"/>
+                <w:color w:val="000000"/>
+                <w:sz w:val="24"/>
+                <w:szCs w:val="24"/>
+                <w:u w:val="none"/>
+              </w:rPr>
+            </w:pPr>
+            <w:r>
+              <w:rPr>
+                <w:b w:val="false"/>
+                <w:bCs w:val="false"/>
+                <w:i w:val="false"/>
+                <w:iCs w:val="false"/>
+                <w:strike w:val="false"/>
+                <w:dstrike w:val="false"/>
+                <w:outline w:val="false"/>
+                <w:shadow w:val="false"/>
+                <w:color w:val="000000"/>
+                <w:sz w:val="24"/>
+                <w:szCs w:val="24"/>
+                <w:u w:val="none"/>
+              </w:rPr>
+              <w:t xml:space="preserve">Resultado Real </w:t>
+            </w:r>
+          </w:p>
+        </w:tc>
+      </w:tr>
+      <w:tr>
+        <w:trPr/>
+        <w:tc>
+          <w:tcPr>
+            <w:tcW w:w="2409" w:type="dxa"/>
+            <w:tcBorders>
+              <w:left w:val="single" w:sz="4" w:space="0" w:color="000000"/>
+              <w:bottom w:val="single" w:sz="4" w:space="0" w:color="000000"/>
+              <w:insideH w:val="single" w:sz="4" w:space="0" w:color="000000"/>
+            </w:tcBorders>
+            <w:shd w:fill="auto" w:val="clear"/>
+          </w:tcPr>
+          <w:p>
+            <w:pPr>
+              <w:pStyle w:val="TableContents"/>
+              <w:jc w:val="center"/>
+              <w:rPr>
+                <w:rFonts w:ascii="Liberation Serif" w:hAnsi="Liberation Serif"/>
+                <w:b w:val="false"/>
+                <w:b w:val="false"/>
+                <w:bCs w:val="false"/>
+                <w:i w:val="false"/>
+                <w:i w:val="false"/>
+                <w:iCs w:val="false"/>
+                <w:strike w:val="false"/>
+                <w:dstrike w:val="false"/>
+                <w:outline w:val="false"/>
+                <w:shadow w:val="false"/>
+                <w:color w:val="000000"/>
+                <w:sz w:val="24"/>
+                <w:szCs w:val="24"/>
+                <w:u w:val="none"/>
+              </w:rPr>
+            </w:pPr>
+            <w:r>
+              <w:rPr>
+                <w:b w:val="false"/>
+                <w:bCs w:val="false"/>
+                <w:i w:val="false"/>
+                <w:iCs w:val="false"/>
+                <w:strike w:val="false"/>
+                <w:dstrike w:val="false"/>
+                <w:outline w:val="false"/>
+                <w:shadow w:val="false"/>
+                <w:color w:val="000000"/>
+                <w:sz w:val="24"/>
+                <w:szCs w:val="24"/>
+                <w:u w:val="none"/>
+              </w:rPr>
+              <w:t>C1</w:t>
+            </w:r>
+          </w:p>
+        </w:tc>
+        <w:tc>
+          <w:tcPr>
+            <w:tcW w:w="2410" w:type="dxa"/>
+            <w:tcBorders>
+              <w:left w:val="single" w:sz="4" w:space="0" w:color="000000"/>
+              <w:bottom w:val="single" w:sz="4" w:space="0" w:color="000000"/>
+              <w:insideH w:val="single" w:sz="4" w:space="0" w:color="000000"/>
+            </w:tcBorders>
+            <w:shd w:fill="auto" w:val="clear"/>
+          </w:tcPr>
+          <w:p>
+            <w:pPr>
+              <w:pStyle w:val="TableContents"/>
+              <w:jc w:val="center"/>
+              <w:rPr>
+                <w:rFonts w:ascii="Liberation Serif" w:hAnsi="Liberation Serif"/>
+                <w:b w:val="false"/>
+                <w:b w:val="false"/>
+                <w:bCs w:val="false"/>
+                <w:i w:val="false"/>
+                <w:i w:val="false"/>
+                <w:iCs w:val="false"/>
+                <w:strike w:val="false"/>
+                <w:dstrike w:val="false"/>
+                <w:outline w:val="false"/>
+                <w:shadow w:val="false"/>
+                <w:color w:val="000000"/>
+                <w:sz w:val="24"/>
+                <w:szCs w:val="24"/>
+                <w:u w:val="none"/>
+              </w:rPr>
+            </w:pPr>
+            <w:r>
+              <w:rPr>
+                <w:b w:val="false"/>
+                <w:bCs w:val="false"/>
+                <w:i w:val="false"/>
+                <w:iCs w:val="false"/>
+                <w:strike w:val="false"/>
+                <w:dstrike w:val="false"/>
+                <w:outline w:val="false"/>
+                <w:shadow w:val="false"/>
+                <w:color w:val="000000"/>
+                <w:sz w:val="24"/>
+                <w:szCs w:val="24"/>
+                <w:u w:val="none"/>
+              </w:rPr>
+              <w:t>[</w:t>
+            </w:r>
+          </w:p>
+        </w:tc>
+        <w:tc>
+          <w:tcPr>
+            <w:tcW w:w="2409" w:type="dxa"/>
+            <w:tcBorders>
+              <w:left w:val="single" w:sz="4" w:space="0" w:color="000000"/>
+              <w:bottom w:val="single" w:sz="4" w:space="0" w:color="000000"/>
+              <w:insideH w:val="single" w:sz="4" w:space="0" w:color="000000"/>
+            </w:tcBorders>
+            <w:shd w:fill="auto" w:val="clear"/>
+          </w:tcPr>
+          <w:p>
+            <w:pPr>
+              <w:pStyle w:val="TableContents"/>
+              <w:jc w:val="center"/>
+              <w:rPr>
+                <w:rFonts w:ascii="Liberation Serif" w:hAnsi="Liberation Serif"/>
+                <w:b w:val="false"/>
+                <w:b w:val="false"/>
+                <w:bCs w:val="false"/>
+                <w:i w:val="false"/>
+                <w:i w:val="false"/>
+                <w:iCs w:val="false"/>
+                <w:strike w:val="false"/>
+                <w:dstrike w:val="false"/>
+                <w:outline w:val="false"/>
+                <w:shadow w:val="false"/>
+                <w:color w:val="000000"/>
+                <w:sz w:val="24"/>
+                <w:szCs w:val="24"/>
+                <w:u w:val="none"/>
+              </w:rPr>
+            </w:pPr>
+            <w:r>
+              <w:rPr>
+                <w:b w:val="false"/>
+                <w:bCs w:val="false"/>
+                <w:i w:val="false"/>
+                <w:iCs w:val="false"/>
+                <w:strike w:val="false"/>
+                <w:dstrike w:val="false"/>
+                <w:outline w:val="false"/>
+                <w:shadow w:val="false"/>
+                <w:color w:val="000000"/>
+                <w:sz w:val="24"/>
+                <w:szCs w:val="24"/>
+                <w:u w:val="none"/>
+              </w:rPr>
+            </w:r>
+          </w:p>
+        </w:tc>
+        <w:tc>
+          <w:tcPr>
+            <w:tcW w:w="2410" w:type="dxa"/>
+            <w:tcBorders>
+              <w:left w:val="single" w:sz="4" w:space="0" w:color="000000"/>
+              <w:bottom w:val="single" w:sz="4" w:space="0" w:color="000000"/>
+              <w:right w:val="single" w:sz="4" w:space="0" w:color="000000"/>
+              <w:insideH w:val="single" w:sz="4" w:space="0" w:color="000000"/>
+              <w:insideV w:val="single" w:sz="4" w:space="0" w:color="000000"/>
+            </w:tcBorders>
+            <w:shd w:fill="auto" w:val="clear"/>
+          </w:tcPr>
+          <w:p>
+            <w:pPr>
+              <w:pStyle w:val="TableContents"/>
+              <w:jc w:val="center"/>
+              <w:rPr>
+                <w:rFonts w:ascii="Liberation Serif" w:hAnsi="Liberation Serif"/>
+                <w:b w:val="false"/>
+                <w:b w:val="false"/>
+                <w:bCs w:val="false"/>
+                <w:i w:val="false"/>
+                <w:i w:val="false"/>
+                <w:iCs w:val="false"/>
+                <w:strike w:val="false"/>
+                <w:dstrike w:val="false"/>
+                <w:outline w:val="false"/>
+                <w:shadow w:val="false"/>
+                <w:color w:val="000000"/>
+                <w:sz w:val="24"/>
+                <w:szCs w:val="24"/>
+                <w:u w:val="none"/>
+              </w:rPr>
+            </w:pPr>
+            <w:r>
+              <w:rPr>
+                <w:b w:val="false"/>
+                <w:bCs w:val="false"/>
+                <w:i w:val="false"/>
+                <w:iCs w:val="false"/>
+                <w:strike w:val="false"/>
+                <w:dstrike w:val="false"/>
+                <w:outline w:val="false"/>
+                <w:shadow w:val="false"/>
+                <w:color w:val="000000"/>
+                <w:sz w:val="24"/>
+                <w:szCs w:val="24"/>
+                <w:u w:val="none"/>
+              </w:rPr>
+            </w:r>
+          </w:p>
+        </w:tc>
+      </w:tr>
+      <w:tr>
+        <w:trPr/>
+        <w:tc>
+          <w:tcPr>
+            <w:tcW w:w="2409" w:type="dxa"/>
+            <w:tcBorders>
+              <w:left w:val="single" w:sz="4" w:space="0" w:color="000000"/>
+              <w:bottom w:val="single" w:sz="4" w:space="0" w:color="000000"/>
+              <w:insideH w:val="single" w:sz="4" w:space="0" w:color="000000"/>
+            </w:tcBorders>
+            <w:shd w:fill="auto" w:val="clear"/>
+          </w:tcPr>
+          <w:p>
+            <w:pPr>
+              <w:pStyle w:val="TableContents"/>
+              <w:jc w:val="center"/>
+              <w:rPr>
+                <w:rFonts w:ascii="Liberation Serif" w:hAnsi="Liberation Serif"/>
+                <w:b w:val="false"/>
+                <w:b w:val="false"/>
+                <w:bCs w:val="false"/>
+                <w:i w:val="false"/>
+                <w:i w:val="false"/>
+                <w:iCs w:val="false"/>
+                <w:strike w:val="false"/>
+                <w:dstrike w:val="false"/>
+                <w:outline w:val="false"/>
+                <w:shadow w:val="false"/>
+                <w:color w:val="000000"/>
+                <w:sz w:val="24"/>
+                <w:szCs w:val="24"/>
+                <w:u w:val="none"/>
+              </w:rPr>
+            </w:pPr>
+            <w:r>
+              <w:rPr>
+                <w:b w:val="false"/>
+                <w:bCs w:val="false"/>
+                <w:i w:val="false"/>
+                <w:iCs w:val="false"/>
+                <w:strike w:val="false"/>
+                <w:dstrike w:val="false"/>
+                <w:outline w:val="false"/>
+                <w:shadow w:val="false"/>
+                <w:color w:val="000000"/>
+                <w:sz w:val="24"/>
+                <w:szCs w:val="24"/>
+                <w:u w:val="none"/>
+              </w:rPr>
+              <w:t>C2</w:t>
+            </w:r>
+          </w:p>
+        </w:tc>
+        <w:tc>
+          <w:tcPr>
+            <w:tcW w:w="2410" w:type="dxa"/>
+            <w:tcBorders>
+              <w:left w:val="single" w:sz="4" w:space="0" w:color="000000"/>
+              <w:bottom w:val="single" w:sz="4" w:space="0" w:color="000000"/>
+              <w:insideH w:val="single" w:sz="4" w:space="0" w:color="000000"/>
+            </w:tcBorders>
+            <w:shd w:fill="auto" w:val="clear"/>
+          </w:tcPr>
+          <w:p>
+            <w:pPr>
+              <w:pStyle w:val="TableContents"/>
+              <w:jc w:val="center"/>
+              <w:rPr>
+                <w:rFonts w:ascii="Liberation Serif" w:hAnsi="Liberation Serif"/>
+                <w:b w:val="false"/>
+                <w:b w:val="false"/>
+                <w:bCs w:val="false"/>
+                <w:i w:val="false"/>
+                <w:i w:val="false"/>
+                <w:iCs w:val="false"/>
+                <w:strike w:val="false"/>
+                <w:dstrike w:val="false"/>
+                <w:outline w:val="false"/>
+                <w:shadow w:val="false"/>
+                <w:color w:val="000000"/>
+                <w:sz w:val="24"/>
+                <w:szCs w:val="24"/>
+                <w:u w:val="none"/>
+              </w:rPr>
+            </w:pPr>
+            <w:r>
+              <w:rPr>
+                <w:b w:val="false"/>
+                <w:bCs w:val="false"/>
+                <w:i w:val="false"/>
+                <w:iCs w:val="false"/>
+                <w:strike w:val="false"/>
+                <w:dstrike w:val="false"/>
+                <w:outline w:val="false"/>
+                <w:shadow w:val="false"/>
+                <w:color w:val="000000"/>
+                <w:sz w:val="24"/>
+                <w:szCs w:val="24"/>
+                <w:u w:val="none"/>
+              </w:rPr>
+            </w:r>
+          </w:p>
+        </w:tc>
+        <w:tc>
+          <w:tcPr>
+            <w:tcW w:w="2409" w:type="dxa"/>
+            <w:tcBorders>
+              <w:left w:val="single" w:sz="4" w:space="0" w:color="000000"/>
+              <w:bottom w:val="single" w:sz="4" w:space="0" w:color="000000"/>
+              <w:insideH w:val="single" w:sz="4" w:space="0" w:color="000000"/>
+            </w:tcBorders>
+            <w:shd w:fill="auto" w:val="clear"/>
+          </w:tcPr>
+          <w:p>
+            <w:pPr>
+              <w:pStyle w:val="TableContents"/>
+              <w:jc w:val="center"/>
+              <w:rPr>
+                <w:rFonts w:ascii="Liberation Serif" w:hAnsi="Liberation Serif"/>
+                <w:b w:val="false"/>
+                <w:b w:val="false"/>
+                <w:bCs w:val="false"/>
+                <w:i w:val="false"/>
+                <w:i w:val="false"/>
+                <w:iCs w:val="false"/>
+                <w:strike w:val="false"/>
+                <w:dstrike w:val="false"/>
+                <w:outline w:val="false"/>
+                <w:shadow w:val="false"/>
+                <w:color w:val="000000"/>
+                <w:sz w:val="24"/>
+                <w:szCs w:val="24"/>
+                <w:u w:val="none"/>
+              </w:rPr>
+            </w:pPr>
+            <w:r>
+              <w:rPr>
+                <w:b w:val="false"/>
+                <w:bCs w:val="false"/>
+                <w:i w:val="false"/>
+                <w:iCs w:val="false"/>
+                <w:strike w:val="false"/>
+                <w:dstrike w:val="false"/>
+                <w:outline w:val="false"/>
+                <w:shadow w:val="false"/>
+                <w:color w:val="000000"/>
+                <w:sz w:val="24"/>
+                <w:szCs w:val="24"/>
+                <w:u w:val="none"/>
+              </w:rPr>
+            </w:r>
+          </w:p>
+        </w:tc>
+        <w:tc>
+          <w:tcPr>
+            <w:tcW w:w="2410" w:type="dxa"/>
+            <w:tcBorders>
+              <w:left w:val="single" w:sz="4" w:space="0" w:color="000000"/>
+              <w:bottom w:val="single" w:sz="4" w:space="0" w:color="000000"/>
+              <w:right w:val="single" w:sz="4" w:space="0" w:color="000000"/>
+              <w:insideH w:val="single" w:sz="4" w:space="0" w:color="000000"/>
+              <w:insideV w:val="single" w:sz="4" w:space="0" w:color="000000"/>
+            </w:tcBorders>
+            <w:shd w:fill="auto" w:val="clear"/>
+          </w:tcPr>
+          <w:p>
+            <w:pPr>
+              <w:pStyle w:val="TableContents"/>
+              <w:jc w:val="center"/>
+              <w:rPr>
+                <w:rFonts w:ascii="Liberation Serif" w:hAnsi="Liberation Serif"/>
+                <w:b w:val="false"/>
+                <w:b w:val="false"/>
+                <w:bCs w:val="false"/>
+                <w:i w:val="false"/>
+                <w:i w:val="false"/>
+                <w:iCs w:val="false"/>
+                <w:strike w:val="false"/>
+                <w:dstrike w:val="false"/>
+                <w:outline w:val="false"/>
+                <w:shadow w:val="false"/>
+                <w:color w:val="000000"/>
+                <w:sz w:val="24"/>
+                <w:szCs w:val="24"/>
+                <w:u w:val="none"/>
+              </w:rPr>
+            </w:pPr>
+            <w:r>
+              <w:rPr>
+                <w:b w:val="false"/>
+                <w:bCs w:val="false"/>
+                <w:i w:val="false"/>
+                <w:iCs w:val="false"/>
+                <w:strike w:val="false"/>
+                <w:dstrike w:val="false"/>
+                <w:outline w:val="false"/>
+                <w:shadow w:val="false"/>
+                <w:color w:val="000000"/>
+                <w:sz w:val="24"/>
+                <w:szCs w:val="24"/>
+                <w:u w:val="none"/>
+              </w:rPr>
+            </w:r>
+          </w:p>
+        </w:tc>
+      </w:tr>
+    </w:tbl>
+    <w:p>
+      <w:pPr>
+        <w:pStyle w:val="Normal"/>
+        <w:jc w:val="left"/>
+        <w:rPr/>
+      </w:pPr>
+      <w:r>
+        <w:rPr/>
+      </w:r>
+    </w:p>
+    <w:p>
+      <w:pPr>
+        <w:pStyle w:val="Normal"/>
+        <w:jc w:val="left"/>
+        <w:rPr/>
+      </w:pPr>
+      <w:r>
+        <w:rPr/>
+      </w:r>
+    </w:p>
+    <w:p>
+      <w:pPr>
+        <w:pStyle w:val="Normal"/>
+        <w:jc w:val="left"/>
+        <w:rPr/>
+      </w:pPr>
+      <w:r>
+        <w:rPr/>
+      </w:r>
+    </w:p>
+    <w:p>
+      <w:pPr>
+        <w:pStyle w:val="Normal"/>
+        <w:jc w:val="left"/>
+        <w:rPr/>
+      </w:pPr>
+      <w:r>
+        <w:rPr/>
+      </w:r>
+    </w:p>
+    <w:p>
+      <w:pPr>
+        <w:pStyle w:val="Normal"/>
+        <w:jc w:val="left"/>
+        <w:rPr/>
+      </w:pPr>
+      <w:r>
+        <w:rPr/>
+      </w:r>
+    </w:p>
+    <w:p>
+      <w:pPr>
+        <w:pStyle w:val="Normal"/>
+        <w:jc w:val="left"/>
+        <w:rPr/>
+      </w:pPr>
+      <w:r>
+        <w:rPr/>
+      </w:r>
+    </w:p>
+    <w:p>
+      <w:pPr>
+        <w:pStyle w:val="Normal"/>
+        <w:jc w:val="left"/>
+        <w:rPr/>
+      </w:pPr>
+      <w:r>
+        <w:rPr/>
+      </w:r>
+    </w:p>
+    <w:p>
+      <w:pPr>
+        <w:pStyle w:val="Normal"/>
+        <w:jc w:val="left"/>
+        <w:rPr/>
+      </w:pPr>
+      <w:r>
+        <w:rPr/>
+      </w:r>
+    </w:p>
+    <w:p>
+      <w:pPr>
+        <w:pStyle w:val="Normal"/>
+        <w:jc w:val="left"/>
+        <w:rPr/>
+      </w:pPr>
+      <w:r>
+        <w:rPr/>
+      </w:r>
+    </w:p>
+    <w:p>
+      <w:pPr>
+        <w:pStyle w:val="Normal"/>
+        <w:jc w:val="left"/>
+        <w:rPr>
+          <w:b/>
+          <w:b/>
+          <w:bCs/>
+        </w:rPr>
+      </w:pPr>
+      <w:r>
+        <w:rPr>
+          <w:b/>
+          <w:bCs/>
+        </w:rPr>
+        <w:t>Ejercicio 3</w:t>
+      </w:r>
+    </w:p>
+    <w:p>
+      <w:pPr>
+        <w:pStyle w:val="Normal"/>
+        <w:jc w:val="left"/>
+        <w:rPr>
+          <w:b/>
+          <w:b/>
+          <w:bCs/>
+        </w:rPr>
+      </w:pPr>
+      <w:r>
+        <w:rPr>
+          <w:b/>
+          <w:bCs/>
+        </w:rPr>
+      </w:r>
+    </w:p>
+    <w:p>
+      <w:pPr>
+        <w:pStyle w:val="Normal"/>
+        <w:jc w:val="left"/>
+        <w:rPr>
+          <w:b/>
+          <w:b/>
+          <w:bCs/>
+        </w:rPr>
+      </w:pPr>
+      <w:r>
+        <w:rPr>
+          <w:b/>
+          <w:bCs/>
+        </w:rPr>
+        <w:drawing>
+          <wp:anchor behindDoc="0" distT="0" distB="0" distL="0" distR="0" simplePos="0" locked="0" layoutInCell="1" allowOverlap="1" relativeHeight="4">
+            <wp:simplePos x="0" y="0"/>
+            <wp:positionH relativeFrom="column">
+              <wp:align>center</wp:align>
+            </wp:positionH>
+            <wp:positionV relativeFrom="paragraph">
+              <wp:posOffset>635</wp:posOffset>
+            </wp:positionV>
+            <wp:extent cx="4170045" cy="5333365"/>
+            <wp:effectExtent l="0" t="0" r="0" b="0"/>
+            <wp:wrapSquare wrapText="largest"/>
+            <wp:docPr id="3" name="Image3" descr=""/>
+            <wp:cNvGraphicFramePr>
+              <a:graphicFrameLocks xmlns:a="http://schemas.openxmlformats.org/drawingml/2006/main" noChangeAspect="1"/>
+            </wp:cNvGraphicFramePr>
+            <a:graphic xmlns:a="http://schemas.openxmlformats.org/drawingml/2006/main">
+              <a:graphicData uri="http://schemas.openxmlformats.org/drawingml/2006/picture">
+                <pic:pic xmlns:pic="http://schemas.openxmlformats.org/drawingml/2006/picture">
+                  <pic:nvPicPr>
+                    <pic:cNvPr id="3" name="Image3" descr=""/>
+                    <pic:cNvPicPr>
+                      <a:picLocks noChangeAspect="1" noChangeArrowheads="1"/>
+                    </pic:cNvPicPr>
+                  </pic:nvPicPr>
+                  <pic:blipFill>
+                    <a:blip r:embed="rId4"/>
+                    <a:stretch>
+                      <a:fillRect/>
+                    </a:stretch>
+                  </pic:blipFill>
+                  <pic:spPr bwMode="auto">
+                    <a:xfrm>
+                      <a:off x="0" y="0"/>
+                      <a:ext cx="4170045" cy="5333365"/>
+                    </a:xfrm>
+                    <a:prstGeom prst="rect">
+                      <a:avLst/>
+                    </a:prstGeom>
+                  </pic:spPr>
+                </pic:pic>
+              </a:graphicData>
+            </a:graphic>
+          </wp:anchor>
+        </w:drawing>
+      </w:r>
+    </w:p>
+    <w:p>
+      <w:pPr>
+        <w:pStyle w:val="Normal"/>
+        <w:jc w:val="left"/>
+        <w:rPr>
+          <w:b/>
+          <w:b/>
+          <w:bCs/>
+        </w:rPr>
+      </w:pPr>
+      <w:r>
+        <w:rPr>
+          <w:b/>
+          <w:bCs/>
+        </w:rPr>
+      </w:r>
+    </w:p>
+    <w:p>
+      <w:pPr>
+        <w:pStyle w:val="Normal"/>
+        <w:jc w:val="left"/>
+        <w:rPr>
+          <w:b/>
+          <w:b/>
+          <w:bCs/>
+        </w:rPr>
+      </w:pPr>
+      <w:r>
+        <w:rPr>
+          <w:b/>
+          <w:bCs/>
+        </w:rPr>
+      </w:r>
+    </w:p>
+    <w:p>
+      <w:pPr>
+        <w:pStyle w:val="Normal"/>
+        <w:jc w:val="left"/>
+        <w:rPr>
+          <w:b/>
+          <w:b/>
+          <w:bCs/>
+        </w:rPr>
+      </w:pPr>
+      <w:r>
+        <w:rPr>
+          <w:b/>
+          <w:bCs/>
+        </w:rPr>
+      </w:r>
+    </w:p>
+    <w:p>
+      <w:pPr>
+        <w:pStyle w:val="Normal"/>
+        <w:jc w:val="left"/>
+        <w:rPr>
+          <w:b/>
+          <w:b/>
+          <w:bCs/>
+        </w:rPr>
+      </w:pPr>
+      <w:r>
+        <w:rPr>
+          <w:b/>
+          <w:bCs/>
+        </w:rPr>
+      </w:r>
+    </w:p>
+    <w:p>
+      <w:pPr>
+        <w:pStyle w:val="Normal"/>
+        <w:jc w:val="left"/>
+        <w:rPr>
+          <w:b/>
+          <w:b/>
+          <w:bCs/>
+        </w:rPr>
+      </w:pPr>
+      <w:r>
+        <w:rPr>
+          <w:b/>
+          <w:bCs/>
+        </w:rPr>
+      </w:r>
+    </w:p>
+    <w:p>
+      <w:pPr>
+        <w:pStyle w:val="Normal"/>
+        <w:jc w:val="left"/>
+        <w:rPr>
+          <w:b/>
+          <w:b/>
+          <w:bCs/>
+        </w:rPr>
+      </w:pPr>
+      <w:r>
+        <w:rPr>
+          <w:b/>
+          <w:bCs/>
+        </w:rPr>
+      </w:r>
+    </w:p>
+    <w:p>
+      <w:pPr>
+        <w:pStyle w:val="Normal"/>
+        <w:jc w:val="left"/>
+        <w:rPr>
+          <w:b/>
+          <w:b/>
+          <w:bCs/>
+        </w:rPr>
+      </w:pPr>
+      <w:r>
+        <w:rPr>
+          <w:b/>
+          <w:bCs/>
+        </w:rPr>
+      </w:r>
+    </w:p>
+    <w:p>
+      <w:pPr>
+        <w:pStyle w:val="Normal"/>
+        <w:jc w:val="left"/>
+        <w:rPr>
+          <w:b/>
+          <w:b/>
+          <w:bCs/>
+        </w:rPr>
+      </w:pPr>
+      <w:r>
+        <w:rPr>
+          <w:b/>
+          <w:bCs/>
+        </w:rPr>
+      </w:r>
+    </w:p>
+    <w:p>
+      <w:pPr>
+        <w:pStyle w:val="Normal"/>
+        <w:jc w:val="left"/>
+        <w:rPr>
+          <w:b/>
+          <w:b/>
+          <w:bCs/>
+        </w:rPr>
+      </w:pPr>
+      <w:r>
+        <w:rPr>
+          <w:b/>
+          <w:bCs/>
+        </w:rPr>
+      </w:r>
+    </w:p>
+    <w:p>
+      <w:pPr>
+        <w:pStyle w:val="Normal"/>
+        <w:jc w:val="left"/>
+        <w:rPr>
+          <w:b/>
+          <w:b/>
+          <w:bCs/>
+        </w:rPr>
+      </w:pPr>
+      <w:r>
+        <w:rPr>
+          <w:b/>
+          <w:bCs/>
+        </w:rPr>
+      </w:r>
+    </w:p>
+    <w:p>
+      <w:pPr>
+        <w:pStyle w:val="Normal"/>
+        <w:jc w:val="left"/>
+        <w:rPr>
+          <w:b/>
+          <w:b/>
+          <w:bCs/>
+        </w:rPr>
+      </w:pPr>
+      <w:r>
+        <w:rPr>
+          <w:b/>
+          <w:bCs/>
+        </w:rPr>
+      </w:r>
+    </w:p>
+    <w:p>
+      <w:pPr>
+        <w:pStyle w:val="Normal"/>
+        <w:jc w:val="left"/>
+        <w:rPr>
+          <w:b/>
+          <w:b/>
+          <w:bCs/>
+        </w:rPr>
+      </w:pPr>
+      <w:r>
+        <w:rPr>
+          <w:b/>
+          <w:bCs/>
+        </w:rPr>
+      </w:r>
+    </w:p>
+    <w:p>
+      <w:pPr>
+        <w:pStyle w:val="Normal"/>
+        <w:jc w:val="left"/>
+        <w:rPr>
+          <w:b/>
+          <w:b/>
+          <w:bCs/>
+        </w:rPr>
+      </w:pPr>
+      <w:r>
+        <w:rPr>
+          <w:b/>
+          <w:bCs/>
+        </w:rPr>
+      </w:r>
+    </w:p>
+    <w:p>
+      <w:pPr>
+        <w:pStyle w:val="Normal"/>
+        <w:jc w:val="left"/>
+        <w:rPr>
+          <w:b/>
+          <w:b/>
+          <w:bCs/>
+        </w:rPr>
+      </w:pPr>
+      <w:r>
+        <w:rPr>
+          <w:b/>
+          <w:bCs/>
+        </w:rPr>
+      </w:r>
+    </w:p>
+    <w:p>
+      <w:pPr>
+        <w:pStyle w:val="Normal"/>
+        <w:jc w:val="left"/>
+        <w:rPr>
+          <w:b/>
+          <w:b/>
+          <w:bCs/>
+        </w:rPr>
+      </w:pPr>
+      <w:r>
+        <w:rPr>
+          <w:b/>
+          <w:bCs/>
+        </w:rPr>
+      </w:r>
+    </w:p>
+    <w:p>
+      <w:pPr>
+        <w:pStyle w:val="Normal"/>
+        <w:jc w:val="left"/>
+        <w:rPr>
+          <w:b/>
+          <w:b/>
+          <w:bCs/>
+        </w:rPr>
+      </w:pPr>
+      <w:r>
+        <w:rPr>
+          <w:b/>
+          <w:bCs/>
+        </w:rPr>
+      </w:r>
+    </w:p>
+    <w:p>
+      <w:pPr>
+        <w:pStyle w:val="Normal"/>
+        <w:jc w:val="left"/>
+        <w:rPr>
+          <w:b/>
+          <w:b/>
+          <w:bCs/>
+        </w:rPr>
+      </w:pPr>
+      <w:r>
+        <w:rPr>
+          <w:b/>
+          <w:bCs/>
+        </w:rPr>
+      </w:r>
+    </w:p>
+    <w:p>
+      <w:pPr>
+        <w:pStyle w:val="Normal"/>
+        <w:jc w:val="left"/>
+        <w:rPr>
+          <w:b/>
+          <w:b/>
+          <w:bCs/>
+        </w:rPr>
+      </w:pPr>
+      <w:r>
+        <w:rPr>
+          <w:b/>
+          <w:bCs/>
+        </w:rPr>
+      </w:r>
+    </w:p>
+    <w:p>
+      <w:pPr>
+        <w:pStyle w:val="Normal"/>
+        <w:jc w:val="left"/>
+        <w:rPr>
+          <w:b/>
+          <w:b/>
+          <w:bCs/>
+        </w:rPr>
+      </w:pPr>
+      <w:r>
+        <w:rPr>
+          <w:b/>
+          <w:bCs/>
+        </w:rPr>
+      </w:r>
+    </w:p>
+    <w:p>
+      <w:pPr>
+        <w:pStyle w:val="Normal"/>
+        <w:jc w:val="left"/>
+        <w:rPr>
+          <w:b/>
+          <w:b/>
+          <w:bCs/>
+        </w:rPr>
+      </w:pPr>
+      <w:r>
+        <w:rPr>
+          <w:b/>
+          <w:bCs/>
+        </w:rPr>
+      </w:r>
+    </w:p>
+    <w:p>
+      <w:pPr>
+        <w:pStyle w:val="Normal"/>
+        <w:jc w:val="left"/>
+        <w:rPr>
+          <w:b/>
+          <w:b/>
+          <w:bCs/>
+        </w:rPr>
+      </w:pPr>
+      <w:r>
+        <w:rPr>
+          <w:b/>
+          <w:bCs/>
+        </w:rPr>
+      </w:r>
+    </w:p>
+    <w:p>
+      <w:pPr>
+        <w:pStyle w:val="Normal"/>
+        <w:jc w:val="left"/>
+        <w:rPr>
+          <w:b/>
+          <w:b/>
+          <w:bCs/>
+        </w:rPr>
+      </w:pPr>
+      <w:r>
+        <w:rPr>
+          <w:b/>
+          <w:bCs/>
+        </w:rPr>
+      </w:r>
+    </w:p>
+    <w:p>
+      <w:pPr>
+        <w:pStyle w:val="Normal"/>
+        <w:jc w:val="left"/>
+        <w:rPr>
+          <w:b/>
+          <w:b/>
+          <w:bCs/>
+        </w:rPr>
+      </w:pPr>
+      <w:r>
+        <w:rPr>
+          <w:b/>
+          <w:bCs/>
+        </w:rPr>
+      </w:r>
+    </w:p>
+    <w:p>
+      <w:pPr>
+        <w:pStyle w:val="Normal"/>
+        <w:jc w:val="left"/>
+        <w:rPr>
+          <w:b/>
+          <w:b/>
+          <w:bCs/>
+        </w:rPr>
+      </w:pPr>
+      <w:r>
+        <w:rPr>
+          <w:b/>
+          <w:bCs/>
+        </w:rPr>
+      </w:r>
+    </w:p>
+    <w:p>
+      <w:pPr>
+        <w:pStyle w:val="Normal"/>
+        <w:jc w:val="left"/>
+        <w:rPr>
+          <w:b/>
+          <w:b/>
+          <w:bCs/>
+        </w:rPr>
+      </w:pPr>
+      <w:r>
+        <w:rPr>
+          <w:b/>
+          <w:bCs/>
+        </w:rPr>
+      </w:r>
+    </w:p>
+    <w:p>
+      <w:pPr>
+        <w:pStyle w:val="Normal"/>
+        <w:jc w:val="left"/>
+        <w:rPr>
+          <w:b/>
+          <w:b/>
+          <w:bCs/>
+        </w:rPr>
+      </w:pPr>
+      <w:r>
+        <w:rPr>
+          <w:b/>
+          <w:bCs/>
+        </w:rPr>
+      </w:r>
+    </w:p>
+    <w:p>
+      <w:pPr>
+        <w:pStyle w:val="Normal"/>
+        <w:jc w:val="left"/>
+        <w:rPr>
+          <w:b/>
+          <w:b/>
+          <w:bCs/>
+        </w:rPr>
+      </w:pPr>
+      <w:r>
+        <w:rPr>
+          <w:b/>
+          <w:bCs/>
+        </w:rPr>
+      </w:r>
+    </w:p>
+    <w:p>
+      <w:pPr>
+        <w:pStyle w:val="Normal"/>
+        <w:jc w:val="left"/>
+        <w:rPr>
+          <w:b/>
+          <w:b/>
+          <w:bCs/>
+        </w:rPr>
+      </w:pPr>
+      <w:r>
+        <w:rPr>
+          <w:b/>
+          <w:bCs/>
+        </w:rPr>
+      </w:r>
+    </w:p>
+    <w:p>
+      <w:pPr>
+        <w:pStyle w:val="Normal"/>
+        <w:jc w:val="left"/>
+        <w:rPr>
+          <w:b/>
+          <w:b/>
+          <w:bCs/>
+        </w:rPr>
+      </w:pPr>
+      <w:r>
+        <w:rPr>
+          <w:b/>
+          <w:bCs/>
+        </w:rPr>
+      </w:r>
+    </w:p>
+    <w:p>
+      <w:pPr>
+        <w:pStyle w:val="Normal"/>
+        <w:jc w:val="left"/>
+        <w:rPr>
+          <w:b/>
+          <w:b/>
+          <w:bCs/>
+        </w:rPr>
+      </w:pPr>
+      <w:r>
+        <w:rPr>
+          <w:b/>
+          <w:bCs/>
+        </w:rPr>
+      </w:r>
+    </w:p>
+    <w:p>
+      <w:pPr>
+        <w:pStyle w:val="Normal"/>
+        <w:jc w:val="left"/>
+        <w:rPr>
+          <w:b/>
+          <w:b/>
+          <w:bCs/>
+        </w:rPr>
+      </w:pPr>
+      <w:r>
+        <w:rPr>
+          <w:b/>
+          <w:bCs/>
+        </w:rPr>
+        <w:t xml:space="preserve">CC= </w:t>
+      </w:r>
+      <w:r>
+        <w:rPr>
+          <w:b w:val="false"/>
+          <w:bCs w:val="false"/>
+        </w:rPr>
+        <w:t>21 – 15 + 2 = 8</w:t>
+      </w:r>
+    </w:p>
+    <w:p>
+      <w:pPr>
+        <w:pStyle w:val="Normal"/>
+        <w:jc w:val="left"/>
+        <w:rPr>
+          <w:b w:val="false"/>
+          <w:b w:val="false"/>
+          <w:bCs w:val="false"/>
+        </w:rPr>
+      </w:pPr>
+      <w:r>
+        <w:rPr>
+          <w:b/>
+          <w:bCs/>
+        </w:rPr>
+      </w:r>
+    </w:p>
+    <w:p>
+      <w:pPr>
+        <w:pStyle w:val="Normal"/>
+        <w:jc w:val="left"/>
+        <w:rPr>
+          <w:b/>
+          <w:b/>
+          <w:bCs/>
+          <w:u w:val="single"/>
+        </w:rPr>
+      </w:pPr>
+      <w:r>
+        <w:rPr>
+          <w:b/>
+          <w:bCs/>
+          <w:u w:val="single"/>
+        </w:rPr>
+        <w:t>Caminos Independientes</w:t>
+      </w:r>
+    </w:p>
+    <w:p>
+      <w:pPr>
+        <w:pStyle w:val="Normal"/>
+        <w:jc w:val="left"/>
+        <w:rPr>
+          <w:b/>
+          <w:b/>
+          <w:bCs/>
+          <w:u w:val="single"/>
+        </w:rPr>
+      </w:pPr>
+      <w:r>
+        <w:rPr>
+          <w:b/>
+          <w:bCs/>
+          <w:u w:val="single"/>
+        </w:rPr>
+      </w:r>
+    </w:p>
+    <w:p>
+      <w:pPr>
+        <w:pStyle w:val="Normal"/>
+        <w:numPr>
+          <w:ilvl w:val="0"/>
+          <w:numId w:val="3"/>
+        </w:numPr>
         <w:jc w:val="left"/>
         <w:rPr>
           <w:b w:val="false"/>
@@ -4125,6 +5557,7 @@
       </w:pPr>
       <w:rPr>
         <w:rFonts w:ascii="Symbol" w:hAnsi="Symbol" w:cs="Symbol" w:hint="default"/>
+        <w:b w:val="false"/>
         <w:rFonts w:cs="OpenSymbol"/>
       </w:rPr>
     </w:lvl>
@@ -4258,6 +5691,152 @@
     </w:lvl>
   </w:abstractNum>
   <w:abstractNum w:abstractNumId="3">
+    <w:lvl w:ilvl="0">
+      <w:start w:val="1"/>
+      <w:numFmt w:val="bullet"/>
+      <w:lvlText w:val=""/>
+      <w:lvlJc w:val="left"/>
+      <w:pPr>
+        <w:tabs>
+          <w:tab w:val="num" w:pos="720"/>
+        </w:tabs>
+        <w:ind w:left="720" w:hanging="360"/>
+      </w:pPr>
+      <w:rPr>
+        <w:rFonts w:ascii="Symbol" w:hAnsi="Symbol" w:cs="Symbol" w:hint="default"/>
+        <w:rFonts w:cs="OpenSymbol"/>
+      </w:rPr>
+    </w:lvl>
+    <w:lvl w:ilvl="1">
+      <w:start w:val="1"/>
+      <w:numFmt w:val="bullet"/>
+      <w:lvlText w:val="◦"/>
+      <w:lvlJc w:val="left"/>
+      <w:pPr>
+        <w:tabs>
+          <w:tab w:val="num" w:pos="1080"/>
+        </w:tabs>
+        <w:ind w:left="1080" w:hanging="360"/>
+      </w:pPr>
+      <w:rPr>
+        <w:rFonts w:ascii="OpenSymbol" w:hAnsi="OpenSymbol" w:cs="OpenSymbol" w:hint="default"/>
+        <w:rFonts w:cs="OpenSymbol"/>
+      </w:rPr>
+    </w:lvl>
+    <w:lvl w:ilvl="2">
+      <w:start w:val="1"/>
+      <w:numFmt w:val="bullet"/>
+      <w:lvlText w:val="▪"/>
+      <w:lvlJc w:val="left"/>
+      <w:pPr>
+        <w:tabs>
+          <w:tab w:val="num" w:pos="1440"/>
+        </w:tabs>
+        <w:ind w:left="1440" w:hanging="360"/>
+      </w:pPr>
+      <w:rPr>
+        <w:rFonts w:ascii="OpenSymbol" w:hAnsi="OpenSymbol" w:cs="OpenSymbol" w:hint="default"/>
+        <w:rFonts w:cs="OpenSymbol"/>
+      </w:rPr>
+    </w:lvl>
+    <w:lvl w:ilvl="3">
+      <w:start w:val="1"/>
+      <w:numFmt w:val="bullet"/>
+      <w:lvlText w:val=""/>
+      <w:lvlJc w:val="left"/>
+      <w:pPr>
+        <w:tabs>
+          <w:tab w:val="num" w:pos="1800"/>
+        </w:tabs>
+        <w:ind w:left="1800" w:hanging="360"/>
+      </w:pPr>
+      <w:rPr>
+        <w:rFonts w:ascii="Symbol" w:hAnsi="Symbol" w:cs="Symbol" w:hint="default"/>
+        <w:rFonts w:cs="OpenSymbol"/>
+      </w:rPr>
+    </w:lvl>
+    <w:lvl w:ilvl="4">
+      <w:start w:val="1"/>
+      <w:numFmt w:val="bullet"/>
+      <w:lvlText w:val="◦"/>
+      <w:lvlJc w:val="left"/>
+      <w:pPr>
+        <w:tabs>
+          <w:tab w:val="num" w:pos="2160"/>
+        </w:tabs>
+        <w:ind w:left="2160" w:hanging="360"/>
+      </w:pPr>
+      <w:rPr>
+        <w:rFonts w:ascii="OpenSymbol" w:hAnsi="OpenSymbol" w:cs="OpenSymbol" w:hint="default"/>
+        <w:rFonts w:cs="OpenSymbol"/>
+      </w:rPr>
+    </w:lvl>
+    <w:lvl w:ilvl="5">
+      <w:start w:val="1"/>
+      <w:numFmt w:val="bullet"/>
+      <w:lvlText w:val="▪"/>
+      <w:lvlJc w:val="left"/>
+      <w:pPr>
+        <w:tabs>
+          <w:tab w:val="num" w:pos="2520"/>
+        </w:tabs>
+        <w:ind w:left="2520" w:hanging="360"/>
+      </w:pPr>
+      <w:rPr>
+        <w:rFonts w:ascii="OpenSymbol" w:hAnsi="OpenSymbol" w:cs="OpenSymbol" w:hint="default"/>
+        <w:rFonts w:cs="OpenSymbol"/>
+      </w:rPr>
+    </w:lvl>
+    <w:lvl w:ilvl="6">
+      <w:start w:val="1"/>
+      <w:numFmt w:val="bullet"/>
+      <w:lvlText w:val=""/>
+      <w:lvlJc w:val="left"/>
+      <w:pPr>
+        <w:tabs>
+          <w:tab w:val="num" w:pos="2880"/>
+        </w:tabs>
+        <w:ind w:left="2880" w:hanging="360"/>
+      </w:pPr>
+      <w:rPr>
+        <w:rFonts w:ascii="Symbol" w:hAnsi="Symbol" w:cs="Symbol" w:hint="default"/>
+        <w:rFonts w:cs="OpenSymbol"/>
+      </w:rPr>
+    </w:lvl>
+    <w:lvl w:ilvl="7">
+      <w:start w:val="1"/>
+      <w:numFmt w:val="bullet"/>
+      <w:lvlText w:val="◦"/>
+      <w:lvlJc w:val="left"/>
+      <w:pPr>
+        <w:tabs>
+          <w:tab w:val="num" w:pos="3240"/>
+        </w:tabs>
+        <w:ind w:left="3240" w:hanging="360"/>
+      </w:pPr>
+      <w:rPr>
+        <w:rFonts w:ascii="OpenSymbol" w:hAnsi="OpenSymbol" w:cs="OpenSymbol" w:hint="default"/>
+        <w:rFonts w:cs="OpenSymbol"/>
+      </w:rPr>
+    </w:lvl>
+    <w:lvl w:ilvl="8">
+      <w:start w:val="1"/>
+      <w:numFmt w:val="bullet"/>
+      <w:lvlText w:val="▪"/>
+      <w:lvlJc w:val="left"/>
+      <w:pPr>
+        <w:tabs>
+          <w:tab w:val="num" w:pos="3600"/>
+        </w:tabs>
+        <w:ind w:left="3600" w:hanging="360"/>
+      </w:pPr>
+      <w:rPr>
+        <w:rFonts w:ascii="OpenSymbol" w:hAnsi="OpenSymbol" w:cs="OpenSymbol" w:hint="default"/>
+        <w:rFonts w:cs="OpenSymbol"/>
+      </w:rPr>
+    </w:lvl>
+  </w:abstractNum>
+  <w:abstractNum w:abstractNumId="4">
     <w:lvl w:ilvl="0">
       <w:start w:val="1"/>
       <w:numFmt w:val="none"/>
@@ -4358,6 +5937,9 @@
   <w:num w:numId="3">
     <w:abstractNumId w:val="3"/>
   </w:num>
+  <w:num w:numId="4">
+    <w:abstractNumId w:val="4"/>
+  </w:num>
 </w:numbering>
 </file>
 
@@ -4368,6 +5950,7 @@
       <w:rPr>
         <w:rFonts w:ascii="Liberation Serif" w:hAnsi="Liberation Serif" w:eastAsia="Noto Sans CJK SC Regular" w:cs="DejaVu Sans"/>
         <w:kern w:val="2"/>
+        <w:sz w:val="20"/>
         <w:szCs w:val="24"/>
         <w:lang w:val="es-ES" w:eastAsia="zh-CN" w:bidi="hi-IN"/>
       </w:rPr>
@@ -4381,7 +5964,7 @@
     <w:qFormat/>
     <w:pPr>
       <w:widowControl/>
-      <w:overflowPunct w:val="false"/>
+      <w:overflowPunct w:val="true"/>
       <w:bidi w:val="0"/>
       <w:jc w:val="left"/>
     </w:pPr>
@@ -4466,6 +6049,135 @@
       <w:rFonts w:cs="OpenSymbol"/>
     </w:rPr>
   </w:style>
+  <w:style w:type="character" w:styleId="ListLabel10">
+    <w:name w:val="ListLabel 10"/>
+    <w:qFormat/>
+    <w:rPr>
+      <w:rFonts w:ascii="Arial" w:hAnsi="Arial" w:cs="OpenSymbol"/>
+      <w:b/>
+      <w:sz w:val="22"/>
+    </w:rPr>
+  </w:style>
+  <w:style w:type="character" w:styleId="ListLabel11">
+    <w:name w:val="ListLabel 11"/>
+    <w:qFormat/>
+    <w:rPr>
+      <w:rFonts w:cs="OpenSymbol"/>
+    </w:rPr>
+  </w:style>
+  <w:style w:type="character" w:styleId="ListLabel12">
+    <w:name w:val="ListLabel 12"/>
+    <w:qFormat/>
+    <w:rPr>
+      <w:rFonts w:cs="OpenSymbol"/>
+    </w:rPr>
+  </w:style>
+  <w:style w:type="character" w:styleId="ListLabel13">
+    <w:name w:val="ListLabel 13"/>
+    <w:qFormat/>
+    <w:rPr>
+      <w:rFonts w:cs="OpenSymbol"/>
+    </w:rPr>
+  </w:style>
+  <w:style w:type="character" w:styleId="ListLabel14">
+    <w:name w:val="ListLabel 14"/>
+    <w:qFormat/>
+    <w:rPr>
+      <w:rFonts w:cs="OpenSymbol"/>
+    </w:rPr>
+  </w:style>
+  <w:style w:type="character" w:styleId="ListLabel15">
+    <w:name w:val="ListLabel 15"/>
+    <w:qFormat/>
+    <w:rPr>
+      <w:rFonts w:cs="OpenSymbol"/>
+    </w:rPr>
+  </w:style>
+  <w:style w:type="character" w:styleId="ListLabel16">
+    <w:name w:val="ListLabel 16"/>
+    <w:qFormat/>
+    <w:rPr>
+      <w:rFonts w:cs="OpenSymbol"/>
+    </w:rPr>
+  </w:style>
+  <w:style w:type="character" w:styleId="ListLabel17">
+    <w:name w:val="ListLabel 17"/>
+    <w:qFormat/>
+    <w:rPr>
+      <w:rFonts w:cs="OpenSymbol"/>
+    </w:rPr>
+  </w:style>
+  <w:style w:type="character" w:styleId="ListLabel18">
+    <w:name w:val="ListLabel 18"/>
+    <w:qFormat/>
+    <w:rPr>
+      <w:rFonts w:cs="OpenSymbol"/>
+    </w:rPr>
+  </w:style>
+  <w:style w:type="character" w:styleId="ListLabel19">
+    <w:name w:val="ListLabel 19"/>
+    <w:qFormat/>
+    <w:rPr>
+      <w:rFonts w:cs="OpenSymbol"/>
+      <w:b w:val="false"/>
+    </w:rPr>
+  </w:style>
+  <w:style w:type="character" w:styleId="ListLabel20">
+    <w:name w:val="ListLabel 20"/>
+    <w:qFormat/>
+    <w:rPr>
+      <w:rFonts w:cs="OpenSymbol"/>
+    </w:rPr>
+  </w:style>
+  <w:style w:type="character" w:styleId="ListLabel21">
+    <w:name w:val="ListLabel 21"/>
+    <w:qFormat/>
+    <w:rPr>
+      <w:rFonts w:cs="OpenSymbol"/>
+    </w:rPr>
+  </w:style>
+  <w:style w:type="character" w:styleId="ListLabel22">
+    <w:name w:val="ListLabel 22"/>
+    <w:qFormat/>
+    <w:rPr>
+      <w:rFonts w:cs="OpenSymbol"/>
+    </w:rPr>
+  </w:style>
+  <w:style w:type="character" w:styleId="ListLabel23">
+    <w:name w:val="ListLabel 23"/>
+    <w:qFormat/>
+    <w:rPr>
+      <w:rFonts w:cs="OpenSymbol"/>
+    </w:rPr>
+  </w:style>
+  <w:style w:type="character" w:styleId="ListLabel24">
+    <w:name w:val="ListLabel 24"/>
+    <w:qFormat/>
+    <w:rPr>
+      <w:rFonts w:cs="OpenSymbol"/>
+    </w:rPr>
+  </w:style>
+  <w:style w:type="character" w:styleId="ListLabel25">
+    <w:name w:val="ListLabel 25"/>
+    <w:qFormat/>
+    <w:rPr>
+      <w:rFonts w:cs="OpenSymbol"/>
+    </w:rPr>
+  </w:style>
+  <w:style w:type="character" w:styleId="ListLabel26">
+    <w:name w:val="ListLabel 26"/>
+    <w:qFormat/>
+    <w:rPr>
+      <w:rFonts w:cs="OpenSymbol"/>
+    </w:rPr>
+  </w:style>
+  <w:style w:type="character" w:styleId="ListLabel27">
+    <w:name w:val="ListLabel 27"/>
+    <w:qFormat/>
+    <w:rPr>
+      <w:rFonts w:cs="OpenSymbol"/>
+    </w:rPr>
+  </w:style>
   <w:style w:type="paragraph" w:styleId="Heading">
     <w:name w:val="Heading"/>
     <w:basedOn w:val="Normal"/>

</xml_diff>